<commit_message>
Add info about inception in word
</commit_message>
<xml_diff>
--- a/Presentation cheat sheet.docx
+++ b/Presentation cheat sheet.docx
@@ -97,6 +97,8 @@
           <w:numId w:val="8"/>
         </w:numPr>
         <w:rPr>
+          <w:b/>
+          <w:bCs/>
           <w:lang w:val="en-AU"/>
         </w:rPr>
       </w:pPr>
@@ -110,13 +112,96 @@
       </w:r>
       <w:r>
         <w:rPr>
-          <w:lang w:val="en-AU"/>
-        </w:rPr>
-        <w:t xml:space="preserve">Use a convolutional neural network (CNN), specifically a pre-trained </w:t>
+          <w:rFonts w:eastAsia="Times New Roman" w:cs="Times New Roman"/>
+          <w:kern w:val="0"/>
+          <w:lang w:val="en-US"/>
+          <w14:ligatures w14:val="none"/>
+        </w:rPr>
+        <w:t>Like all CNNs, Inception v3 uses convolutional layers, pooling layers, and fully connected layers to learn spatial hierarchies in images.</w:t>
+      </w:r>
+      <w:r>
+        <w:rPr>
+          <w:b/>
+          <w:bCs/>
+          <w:lang w:val="en-US"/>
+        </w:rPr>
+        <w:t xml:space="preserve"> </w:t>
+      </w:r>
+      <w:r>
+        <w:rPr>
+          <w:rFonts w:eastAsia="Times New Roman" w:cs="Times New Roman"/>
+          <w:kern w:val="0"/>
+          <w:lang w:val="en-US"/>
+          <w14:ligatures w14:val="none"/>
+        </w:rPr>
+        <w:t>While standard CNNs stack layers sequentially, Inception v3 uses a more complex design, process</w:t>
+      </w:r>
+      <w:r>
+        <w:rPr>
+          <w:rFonts w:eastAsia="Times New Roman" w:cs="Times New Roman"/>
+          <w:kern w:val="0"/>
+          <w:lang w:val="en-US"/>
+          <w14:ligatures w14:val="none"/>
+        </w:rPr>
+        <w:t>ing</w:t>
+      </w:r>
+      <w:r>
+        <w:rPr>
+          <w:rFonts w:eastAsia="Times New Roman" w:cs="Times New Roman"/>
+          <w:kern w:val="0"/>
+          <w:lang w:val="en-US"/>
+          <w14:ligatures w14:val="none"/>
+        </w:rPr>
+        <w:t xml:space="preserve"> features at multiple scales in parallel (using filters of different sizes) and improve computational efficiency.</w:t>
+      </w:r>
+    </w:p>
+    <w:p>
+      <w:pPr>
+        <w:rPr>
+          <w:b/>
+          <w:bCs/>
+          <w:lang w:val="en-AU"/>
+        </w:rPr>
+      </w:pPr>
+      <w:r>
+        <w:rPr>
+          <w:noProof/>
+          <w:lang w:val="en-AU"/>
+        </w:rPr>
+        <w:pict w14:anchorId="6A9D82FB">
+          <v:rect id="_x0000_i1030" alt="" style="width:451.15pt;height:.05pt;mso-width-percent:0;mso-height-percent:0;mso-width-percent:0;mso-height-percent:0" o:hrpct="964" o:hralign="center" o:hrstd="t" o:hr="t" fillcolor="#a0a0a0" stroked="f"/>
+        </w:pict>
+      </w:r>
+    </w:p>
+    <w:p>
+      <w:pPr>
+        <w:rPr>
+          <w:b/>
+          <w:bCs/>
+          <w:lang w:val="en-AU"/>
+        </w:rPr>
+      </w:pPr>
+      <w:r>
+        <w:rPr>
+          <w:b/>
+          <w:bCs/>
+          <w:lang w:val="en-AU"/>
+        </w:rPr>
+        <w:t>2. Model Selection: Why CNNs</w:t>
+      </w:r>
+      <w:r>
+        <w:rPr>
+          <w:b/>
+          <w:bCs/>
+          <w:lang w:val="en-AU"/>
+        </w:rPr>
+        <w:t xml:space="preserve">, </w:t>
       </w:r>
       <w:proofErr w:type="spellStart"/>
       <w:r>
         <w:rPr>
+          <w:b/>
+          <w:bCs/>
           <w:lang w:val="en-AU"/>
         </w:rPr>
         <w:t>ResNet</w:t>
@@ -124,54 +209,12 @@
       <w:proofErr w:type="spellEnd"/>
       <w:r>
         <w:rPr>
-          <w:lang w:val="en-AU"/>
-        </w:rPr>
-        <w:t xml:space="preserve"> model, for feature extraction and classification.</w:t>
-      </w:r>
-    </w:p>
-    <w:p>
-      <w:pPr>
-        <w:rPr>
-          <w:b/>
-          <w:bCs/>
-          <w:lang w:val="en-AU"/>
-        </w:rPr>
-      </w:pPr>
-      <w:r>
-        <w:rPr>
-          <w:lang w:val="en-AU"/>
-        </w:rPr>
-        <w:pict w14:anchorId="6A9D82FB">
-          <v:rect id="_x0000_i1097" style="width:0;height:1.5pt" o:hralign="center" o:hrstd="t" o:hr="t" fillcolor="#a0a0a0" stroked="f"/>
-        </w:pict>
-      </w:r>
-    </w:p>
-    <w:p>
-      <w:pPr>
-        <w:rPr>
-          <w:b/>
-          <w:bCs/>
-          <w:lang w:val="en-AU"/>
-        </w:rPr>
-      </w:pPr>
-      <w:r>
-        <w:rPr>
-          <w:b/>
-          <w:bCs/>
-          <w:lang w:val="en-AU"/>
-        </w:rPr>
-        <w:t xml:space="preserve">2. Model Selection: Why CNNs and </w:t>
-      </w:r>
-      <w:proofErr w:type="spellStart"/>
-      <w:r>
-        <w:rPr>
-          <w:b/>
-          <w:bCs/>
-          <w:lang w:val="en-AU"/>
-        </w:rPr>
-        <w:t>ResNet</w:t>
-      </w:r>
-      <w:proofErr w:type="spellEnd"/>
+          <w:b/>
+          <w:bCs/>
+          <w:lang w:val="en-AU"/>
+        </w:rPr>
+        <w:t xml:space="preserve"> and Inception v3</w:t>
+      </w:r>
       <w:r>
         <w:rPr>
           <w:b/>
@@ -329,25 +372,158 @@
         <w:rPr>
           <w:lang w:val="en-AU"/>
         </w:rPr>
-        <w:t xml:space="preserve"> models (e.g., ResNet-50 or ResNet-101) leverage features learned on large datasets like ImageNet, boosting performance on smaller datasets.</w:t>
-      </w:r>
-    </w:p>
-    <w:p>
-      <w:pPr>
-        <w:rPr>
-          <w:b/>
-          <w:bCs/>
-          <w:lang w:val="en-AU"/>
-        </w:rPr>
-      </w:pPr>
-      <w:r>
-        <w:rPr>
-          <w:b/>
-          <w:bCs/>
+        <w:t xml:space="preserve"> models (e.g., ResNet-50 or ResNet-101) leverage features learned on large datasets like ImageNet, boosting performance on smaller datasets</w:t>
+      </w:r>
+      <w:r>
+        <w:rPr>
+          <w:lang w:val="en-AU"/>
+        </w:rPr>
+        <w:t>.</w:t>
+      </w:r>
+    </w:p>
+    <w:p>
+      <w:pPr>
+        <w:numPr>
+          <w:ilvl w:val="0"/>
+          <w:numId w:val="9"/>
+        </w:numPr>
+        <w:rPr>
+          <w:rStyle w:val="Strong"/>
+          <w:b w:val="0"/>
+          <w:bCs w:val="0"/>
+          <w:lang w:val="en-AU"/>
+        </w:rPr>
+      </w:pPr>
+      <w:r>
+        <w:rPr>
+          <w:rStyle w:val="Strong"/>
+          <w:color w:val="000000"/>
+        </w:rPr>
+        <w:t>Inception v3</w:t>
+      </w:r>
+      <w:r>
+        <w:rPr>
+          <w:rStyle w:val="Strong"/>
+          <w:color w:val="000000"/>
+        </w:rPr>
+        <w:t>:</w:t>
+      </w:r>
+    </w:p>
+    <w:p>
+      <w:pPr>
+        <w:numPr>
+          <w:ilvl w:val="1"/>
+          <w:numId w:val="9"/>
+        </w:numPr>
+        <w:rPr>
+          <w:lang w:val="en-AU"/>
+        </w:rPr>
+      </w:pPr>
+      <w:r>
+        <w:rPr>
+          <w:color w:val="000000"/>
+        </w:rPr>
+        <w:t xml:space="preserve">While </w:t>
+      </w:r>
+      <w:proofErr w:type="spellStart"/>
+      <w:r>
+        <w:rPr>
+          <w:color w:val="000000"/>
+        </w:rPr>
+        <w:t>ResNet</w:t>
+      </w:r>
+      <w:proofErr w:type="spellEnd"/>
+      <w:r>
+        <w:rPr>
+          <w:color w:val="000000"/>
+        </w:rPr>
+        <w:t xml:space="preserve"> is designed for very deep networks, Inception v3 finds a balance between depth and computational efficiency. This balance is often better suited to medium-sized datasets or tasks where extremely deep networks (like ResNet-101) might overfit or be unnecessarily complex</w:t>
+      </w:r>
+      <w:r>
+        <w:rPr>
+          <w:color w:val="000000"/>
+        </w:rPr>
+        <w:t>.</w:t>
+      </w:r>
+    </w:p>
+    <w:p>
+      <w:pPr>
+        <w:numPr>
+          <w:ilvl w:val="1"/>
+          <w:numId w:val="9"/>
+        </w:numPr>
+        <w:rPr>
+          <w:lang w:val="en-AU"/>
+        </w:rPr>
+      </w:pPr>
+      <w:r>
+        <w:rPr>
+          <w:color w:val="000000"/>
+        </w:rPr>
+        <w:t>Incorporates advanced regularization methods, such as batch normalization (for faster convergence and better generalization).</w:t>
+      </w:r>
+    </w:p>
+    <w:p>
+      <w:pPr>
+        <w:numPr>
+          <w:ilvl w:val="1"/>
+          <w:numId w:val="9"/>
+        </w:numPr>
+        <w:rPr>
+          <w:lang w:val="en-AU"/>
+        </w:rPr>
+      </w:pPr>
+      <w:r>
+        <w:rPr>
+          <w:rFonts w:eastAsia="Times New Roman" w:cs="Times New Roman"/>
+          <w:kern w:val="0"/>
+          <w:lang w:val="en-US"/>
+          <w14:ligatures w14:val="none"/>
+        </w:rPr>
+        <w:t>I</w:t>
+      </w:r>
+      <w:r>
+        <w:rPr>
+          <w:rFonts w:eastAsia="Times New Roman" w:cs="Times New Roman"/>
+          <w:kern w:val="0"/>
+          <w:lang w:val="en-US"/>
+          <w14:ligatures w14:val="none"/>
+        </w:rPr>
+        <w:t>nception modules analyze the input at multiple scales simultaneously by applying various filter sizes (e.g., 1x1, 3x3, 5x5) in parallel.</w:t>
+      </w:r>
+      <w:r>
+        <w:rPr>
+          <w:lang w:val="en-US"/>
+        </w:rPr>
+        <w:t xml:space="preserve"> </w:t>
+      </w:r>
+      <w:r>
+        <w:rPr>
+          <w:rFonts w:eastAsia="Times New Roman" w:cs="Times New Roman"/>
+          <w:kern w:val="0"/>
+          <w:lang w:val="en-US"/>
+          <w14:ligatures w14:val="none"/>
+        </w:rPr>
+        <w:t>This makes it particularly powerful for tasks with diverse patterns or textures in the image data.</w:t>
+      </w:r>
+    </w:p>
+    <w:p>
+      <w:pPr>
+        <w:rPr>
+          <w:b/>
+          <w:bCs/>
+          <w:lang w:val="en-AU"/>
+        </w:rPr>
+      </w:pPr>
+      <w:r>
+        <w:rPr>
+          <w:b/>
+          <w:bCs/>
+          <w:noProof/>
           <w:lang w:val="en-AU"/>
         </w:rPr>
         <w:pict w14:anchorId="37B6BFC9">
-          <v:rect id="_x0000_i1098" style="width:0;height:1.5pt" o:hralign="center" o:hrstd="t" o:hr="t" fillcolor="#a0a0a0" stroked="f"/>
+          <v:rect id="_x0000_i1029" alt="" style="width:451.15pt;height:.05pt;mso-width-percent:0;mso-height-percent:0;mso-width-percent:0;mso-height-percent:0" o:hrpct="964" o:hralign="center" o:hrstd="t" o:hr="t" fillcolor="#a0a0a0" stroked="f"/>
         </w:pict>
       </w:r>
     </w:p>
@@ -405,6 +581,7 @@
           <w:bCs/>
           <w:lang w:val="en-AU"/>
         </w:rPr>
+        <w:lastRenderedPageBreak/>
         <w:t>Preprocessing</w:t>
       </w:r>
       <w:r>
@@ -412,6 +589,43 @@
           <w:lang w:val="en-AU"/>
         </w:rPr>
         <w:t>: Resize images, normalize pixel values, and apply data augmentation (e.g., rotation, flipping, cropping) to increase variability and reduce overfitting.</w:t>
+      </w:r>
+    </w:p>
+    <w:p>
+      <w:pPr>
+        <w:numPr>
+          <w:ilvl w:val="1"/>
+          <w:numId w:val="10"/>
+        </w:numPr>
+        <w:rPr>
+          <w:lang w:val="en-AU"/>
+        </w:rPr>
+      </w:pPr>
+      <w:r>
+        <w:rPr>
+          <w:b/>
+          <w:bCs/>
+          <w:lang w:val="en-AU"/>
+        </w:rPr>
+        <w:t>Split to train</w:t>
+      </w:r>
+      <w:r>
+        <w:rPr>
+          <w:lang w:val="en-AU"/>
+        </w:rPr>
+        <w:t xml:space="preserve"> set and validation set: Use 20% of the training set to validate the model. The split was stratified, </w:t>
+      </w:r>
+      <w:r>
+        <w:rPr>
+          <w:lang w:val="en-AU"/>
+        </w:rPr>
+        <w:t>to</w:t>
+      </w:r>
+      <w:r>
+        <w:rPr>
+          <w:lang w:val="en-AU"/>
+        </w:rPr>
+        <w:t xml:space="preserve"> have at least one representation of each class in the validation set.</w:t>
       </w:r>
     </w:p>
     <w:p>
@@ -451,19 +665,11 @@
         </w:rPr>
         <w:t xml:space="preserve">Use a pre-trained </w:t>
       </w:r>
-      <w:proofErr w:type="spellStart"/>
-      <w:r>
-        <w:rPr>
-          <w:lang w:val="en-AU"/>
-        </w:rPr>
-        <w:t>ResNet</w:t>
-      </w:r>
-      <w:proofErr w:type="spellEnd"/>
-      <w:r>
-        <w:rPr>
-          <w:lang w:val="en-AU"/>
-        </w:rPr>
-        <w:t xml:space="preserve"> (e.g., ResNet-50).</w:t>
+      <w:r>
+        <w:rPr>
+          <w:lang w:val="en-AU"/>
+        </w:rPr>
+        <w:t>Inception v3.</w:t>
       </w:r>
     </w:p>
     <w:p>
@@ -570,7 +776,33 @@
         <w:rPr>
           <w:lang w:val="en-AU"/>
         </w:rPr>
-        <w:t xml:space="preserve"> blocks) while keeping others frozen to retain pre-trained features.</w:t>
+        <w:t xml:space="preserve"> blocks) while keeping others frozen to retain pre-trained </w:t>
+      </w:r>
+      <w:proofErr w:type="gramStart"/>
+      <w:r>
+        <w:rPr>
+          <w:lang w:val="en-AU"/>
+        </w:rPr>
+        <w:t>features</w:t>
+      </w:r>
+      <w:r>
+        <w:rPr>
+          <w:lang w:val="en-AU"/>
+        </w:rPr>
+        <w:t>, but</w:t>
+      </w:r>
+      <w:proofErr w:type="gramEnd"/>
+      <w:r>
+        <w:rPr>
+          <w:lang w:val="en-AU"/>
+        </w:rPr>
+        <w:t xml:space="preserve"> didn’t get the output we expected</w:t>
+      </w:r>
+      <w:r>
+        <w:rPr>
+          <w:lang w:val="en-AU"/>
+        </w:rPr>
+        <w:t>.</w:t>
       </w:r>
     </w:p>
     <w:p>
@@ -593,6 +825,43 @@
     <w:p>
       <w:pPr>
         <w:numPr>
+          <w:ilvl w:val="1"/>
+          <w:numId w:val="10"/>
+        </w:numPr>
+        <w:rPr>
+          <w:lang w:val="en-AU"/>
+        </w:rPr>
+      </w:pPr>
+      <w:r>
+        <w:rPr>
+          <w:lang w:val="en-AU"/>
+        </w:rPr>
+        <w:t xml:space="preserve">Use </w:t>
+      </w:r>
+      <w:proofErr w:type="spellStart"/>
+      <w:r>
+        <w:rPr>
+          <w:lang w:val="en-AU"/>
+        </w:rPr>
+        <w:t>gridsearch</w:t>
+      </w:r>
+      <w:proofErr w:type="spellEnd"/>
+      <w:r>
+        <w:rPr>
+          <w:lang w:val="en-AU"/>
+        </w:rPr>
+        <w:t xml:space="preserve"> cv</w:t>
+      </w:r>
+      <w:r>
+        <w:rPr>
+          <w:lang w:val="en-AU"/>
+        </w:rPr>
+        <w:t xml:space="preserve"> to fine-tune different hyperparameters like learning rate, optimizer and weight decay.</w:t>
+      </w:r>
+    </w:p>
+    <w:p>
+      <w:pPr>
+        <w:numPr>
           <w:ilvl w:val="0"/>
           <w:numId w:val="10"/>
         </w:numPr>
@@ -625,26 +894,43 @@
         <w:rPr>
           <w:lang w:val="en-AU"/>
         </w:rPr>
-        <w:lastRenderedPageBreak/>
         <w:t>Use metrics like accuracy, F1-score, and confusion matrix to evaluate performance.</w:t>
       </w:r>
     </w:p>
     <w:p>
       <w:pPr>
-        <w:rPr>
-          <w:b/>
-          <w:bCs/>
-          <w:lang w:val="en-AU"/>
-        </w:rPr>
-      </w:pPr>
-      <w:r>
-        <w:rPr>
-          <w:b/>
-          <w:bCs/>
+        <w:numPr>
+          <w:ilvl w:val="1"/>
+          <w:numId w:val="10"/>
+        </w:numPr>
+        <w:rPr>
+          <w:lang w:val="en-AU"/>
+        </w:rPr>
+      </w:pPr>
+      <w:r>
+        <w:rPr>
+          <w:lang w:val="en-AU"/>
+        </w:rPr>
+        <w:t>Evaluate based on the accuracy of the validation set.</w:t>
+      </w:r>
+    </w:p>
+    <w:p>
+      <w:pPr>
+        <w:rPr>
+          <w:b/>
+          <w:bCs/>
+          <w:lang w:val="en-AU"/>
+        </w:rPr>
+      </w:pPr>
+      <w:r>
+        <w:rPr>
+          <w:b/>
+          <w:bCs/>
+          <w:noProof/>
           <w:lang w:val="en-AU"/>
         </w:rPr>
         <w:pict w14:anchorId="78E84B5F">
-          <v:rect id="_x0000_i1099" style="width:0;height:1.5pt" o:hralign="center" o:hrstd="t" o:hr="t" fillcolor="#a0a0a0" stroked="f"/>
+          <v:rect id="_x0000_i1028" alt="" style="width:451.15pt;height:.05pt;mso-width-percent:0;mso-height-percent:0;mso-width-percent:0;mso-height-percent:0" o:hrpct="964" o:hralign="center" o:hrstd="t" o:hr="t" fillcolor="#a0a0a0" stroked="f"/>
         </w:pict>
       </w:r>
     </w:p>
@@ -681,120 +967,210 @@
         </w:rPr>
         <w:t xml:space="preserve">Why did you choose </w:t>
       </w:r>
-      <w:proofErr w:type="spellStart"/>
-      <w:r>
-        <w:rPr>
-          <w:b/>
-          <w:bCs/>
-          <w:lang w:val="en-AU"/>
-        </w:rPr>
-        <w:t>ResNet</w:t>
-      </w:r>
-      <w:proofErr w:type="spellEnd"/>
-      <w:r>
-        <w:rPr>
-          <w:b/>
-          <w:bCs/>
-          <w:lang w:val="en-AU"/>
-        </w:rPr>
-        <w:t xml:space="preserve"> over other architectures (e.g., VGG, Inception)?</w:t>
-      </w:r>
-    </w:p>
-    <w:p>
-      <w:pPr>
+      <w:r>
+        <w:rPr>
+          <w:b/>
+          <w:bCs/>
+          <w:lang w:val="en-AU"/>
+        </w:rPr>
+        <w:t>Inception</w:t>
+      </w:r>
+      <w:r>
+        <w:rPr>
+          <w:b/>
+          <w:bCs/>
+          <w:lang w:val="en-AU"/>
+        </w:rPr>
+        <w:t xml:space="preserve"> over other architectures (e.g., VGG, </w:t>
+      </w:r>
+      <w:r>
+        <w:rPr>
+          <w:b/>
+          <w:bCs/>
+          <w:lang w:val="en-AU"/>
+        </w:rPr>
+        <w:t>Resnet</w:t>
+      </w:r>
+      <w:r>
+        <w:rPr>
+          <w:b/>
+          <w:bCs/>
+          <w:lang w:val="en-AU"/>
+        </w:rPr>
+        <w:t>)?</w:t>
+      </w:r>
+    </w:p>
+    <w:p>
+      <w:pPr>
+        <w:pStyle w:val="ListParagraph"/>
         <w:numPr>
           <w:ilvl w:val="0"/>
-          <w:numId w:val="11"/>
+          <w:numId w:val="23"/>
         </w:numPr>
         <w:rPr>
+          <w:b/>
+          <w:bCs/>
           <w:lang w:val="en-AU"/>
         </w:rPr>
       </w:pPr>
       <w:proofErr w:type="spellStart"/>
       <w:r>
         <w:rPr>
-          <w:lang w:val="en-AU"/>
+          <w:color w:val="000000"/>
         </w:rPr>
         <w:t>ResNet</w:t>
       </w:r>
       <w:proofErr w:type="spellEnd"/>
       <w:r>
         <w:rPr>
-          <w:lang w:val="en-AU"/>
-        </w:rPr>
-        <w:t xml:space="preserve"> addresses the vanishing gradient problem, enabling the use of deeper networks, which often perform better for complex tasks like bird classification.</w:t>
-      </w:r>
-    </w:p>
-    <w:p>
-      <w:pPr>
+          <w:color w:val="000000"/>
+        </w:rPr>
+        <w:t>, especially deeper versions like ResNet-50 or ResNet-101, can be computationally intensive. Inception v3 provides a more balanced approach between depth and efficiency</w:t>
+      </w:r>
+      <w:r>
+        <w:rPr>
+          <w:color w:val="000000"/>
+        </w:rPr>
+        <w:t xml:space="preserve">. </w:t>
+      </w:r>
+      <w:r>
+        <w:rPr>
+          <w:color w:val="000000"/>
+        </w:rPr>
+        <w:t xml:space="preserve">This makes </w:t>
+      </w:r>
+      <w:r>
+        <w:rPr>
+          <w:lang w:val="en-AU"/>
+        </w:rPr>
+        <w:t>Inception</w:t>
+      </w:r>
+      <w:r>
+        <w:rPr>
+          <w:color w:val="000000"/>
+        </w:rPr>
+        <w:t xml:space="preserve"> suitable for setups with limited computational resources or when training time is a concern.</w:t>
+      </w:r>
+    </w:p>
+    <w:p>
+      <w:pPr>
+        <w:pStyle w:val="ListParagraph"/>
         <w:numPr>
           <w:ilvl w:val="0"/>
-          <w:numId w:val="11"/>
+          <w:numId w:val="23"/>
         </w:numPr>
         <w:rPr>
-          <w:lang w:val="en-AU"/>
-        </w:rPr>
-      </w:pPr>
+          <w:b/>
+          <w:bCs/>
+          <w:lang w:val="en-AU"/>
+        </w:rPr>
+      </w:pPr>
+      <w:r>
+        <w:rPr>
+          <w:color w:val="000000"/>
+        </w:rPr>
+        <w:t xml:space="preserve">Inception modules </w:t>
+      </w:r>
       <w:proofErr w:type="spellStart"/>
       <w:r>
         <w:rPr>
-          <w:lang w:val="en-AU"/>
-        </w:rPr>
-        <w:t>ResNet</w:t>
+          <w:color w:val="000000"/>
+        </w:rPr>
+        <w:t>analyze</w:t>
       </w:r>
       <w:proofErr w:type="spellEnd"/>
       <w:r>
         <w:rPr>
-          <w:lang w:val="en-AU"/>
-        </w:rPr>
-        <w:t xml:space="preserve"> is computationally efficient compared to architectures like VGG due to fewer parameters.</w:t>
-      </w:r>
-    </w:p>
-    <w:p>
-      <w:pPr>
+          <w:color w:val="000000"/>
+        </w:rPr>
+        <w:t xml:space="preserve"> data at multiple scales simultaneously by applying filters of different sizes (e.g., 1x1, 3x3, 5x5) in parallel. This allows it to capture both fine-grained and high-level features effectively, which can be crucial for complex image datasets.</w:t>
+      </w:r>
+      <w:r>
+        <w:rPr>
+          <w:color w:val="000000"/>
+        </w:rPr>
+        <w:t xml:space="preserve"> </w:t>
+      </w:r>
+      <w:proofErr w:type="spellStart"/>
+      <w:r>
+        <w:rPr>
+          <w:color w:val="000000"/>
+        </w:rPr>
+        <w:t>ResNet’s</w:t>
+      </w:r>
+      <w:proofErr w:type="spellEnd"/>
+      <w:r>
+        <w:rPr>
+          <w:color w:val="000000"/>
+        </w:rPr>
+        <w:t xml:space="preserve"> strength lies in its hierarchical feature learning and ability to train very deep networks via</w:t>
+      </w:r>
+      <w:r>
+        <w:rPr>
+          <w:rStyle w:val="apple-converted-space"/>
+          <w:color w:val="000000"/>
+        </w:rPr>
+        <w:t> </w:t>
+      </w:r>
+      <w:r>
+        <w:rPr>
+          <w:rStyle w:val="Strong"/>
+          <w:color w:val="000000"/>
+        </w:rPr>
+        <w:t>skip connections</w:t>
+      </w:r>
+      <w:r>
+        <w:rPr>
+          <w:color w:val="000000"/>
+        </w:rPr>
+        <w:t>. However, it does not explicitly incorporate multi-scale processing like Inception does, which might make Inception more versatile for datasets requiring feature extraction at various levels of detail.</w:t>
+      </w:r>
+    </w:p>
+    <w:p>
+      <w:pPr>
+        <w:pStyle w:val="ListParagraph"/>
         <w:numPr>
           <w:ilvl w:val="0"/>
-          <w:numId w:val="11"/>
+          <w:numId w:val="23"/>
         </w:numPr>
         <w:rPr>
-          <w:lang w:val="en-AU"/>
-        </w:rPr>
-      </w:pPr>
-      <w:r>
-        <w:rPr>
-          <w:lang w:val="en-AU"/>
-        </w:rPr>
-        <w:t xml:space="preserve">Pre-trained </w:t>
-      </w:r>
-      <w:proofErr w:type="spellStart"/>
-      <w:r>
-        <w:rPr>
-          <w:lang w:val="en-AU"/>
-        </w:rPr>
-        <w:t>ResNet</w:t>
-      </w:r>
-      <w:proofErr w:type="spellEnd"/>
-      <w:r>
-        <w:rPr>
-          <w:lang w:val="en-AU"/>
-        </w:rPr>
-        <w:t xml:space="preserve"> models are widely available and have demonstrated high performance on similar tasks.</w:t>
-      </w:r>
-    </w:p>
-    <w:p>
-      <w:pPr>
-        <w:rPr>
-          <w:b/>
-          <w:bCs/>
-          <w:lang w:val="en-AU"/>
-        </w:rPr>
-      </w:pPr>
-      <w:r>
-        <w:rPr>
-          <w:b/>
-          <w:bCs/>
-          <w:lang w:val="en-AU"/>
-        </w:rPr>
+          <w:b/>
+          <w:bCs/>
+          <w:lang w:val="en-AU"/>
+        </w:rPr>
+      </w:pPr>
+      <w:r>
+        <w:rPr>
+          <w:color w:val="000000"/>
+        </w:rPr>
+        <w:t>Inception v3 comes with pre-trained weights on large datasets like ImageNet, making it highly effective for transfer learning. Its balance of depth, feature extraction, and computational efficiency often translates well to smaller or medium-sized datasets.</w:t>
+      </w:r>
+    </w:p>
+    <w:p>
+      <w:pPr>
+        <w:pStyle w:val="ListParagraph"/>
+        <w:rPr>
+          <w:b/>
+          <w:bCs/>
+          <w:lang w:val="en-AU"/>
+        </w:rPr>
+      </w:pPr>
+    </w:p>
+    <w:p>
+      <w:pPr>
+        <w:rPr>
+          <w:b/>
+          <w:bCs/>
+          <w:lang w:val="en-AU"/>
+        </w:rPr>
+      </w:pPr>
+      <w:r>
+        <w:rPr>
+          <w:b/>
+          <w:bCs/>
+          <w:lang w:val="en-AU"/>
+        </w:rPr>
+        <w:lastRenderedPageBreak/>
         <w:t>Why is data augmentation important?</w:t>
       </w:r>
     </w:p>
@@ -834,33 +1210,22 @@
     </w:p>
     <w:p>
       <w:pPr>
+        <w:pStyle w:val="ListParagraph"/>
         <w:numPr>
           <w:ilvl w:val="0"/>
           <w:numId w:val="13"/>
         </w:numPr>
         <w:rPr>
-          <w:lang w:val="en-AU"/>
-        </w:rPr>
-      </w:pPr>
-      <w:r>
-        <w:rPr>
-          <w:lang w:val="en-AU"/>
-        </w:rPr>
-        <w:t xml:space="preserve">The pre-trained </w:t>
-      </w:r>
-      <w:proofErr w:type="spellStart"/>
-      <w:r>
-        <w:rPr>
-          <w:lang w:val="en-AU"/>
-        </w:rPr>
-        <w:t>ResNet</w:t>
-      </w:r>
-      <w:proofErr w:type="spellEnd"/>
-      <w:r>
-        <w:rPr>
-          <w:lang w:val="en-AU"/>
-        </w:rPr>
-        <w:t xml:space="preserve"> model leverages features learned on a large, diverse dataset (ImageNet), such as edge detection and texture recognition.</w:t>
+          <w:b/>
+          <w:bCs/>
+          <w:lang w:val="en-AU"/>
+        </w:rPr>
+      </w:pPr>
+      <w:r>
+        <w:rPr>
+          <w:color w:val="000000"/>
+        </w:rPr>
+        <w:t>Inception v3 comes with pre-trained weights on large datasets like ImageNet, making it highly effective for transfer learning. Its balance of depth, feature extraction, and computational efficiency often translates well to smaller or medium-sized datasets.</w:t>
       </w:r>
     </w:p>
     <w:p>
@@ -948,27 +1313,13 @@
         <w:rPr>
           <w:lang w:val="en-AU"/>
         </w:rPr>
-        <w:t xml:space="preserve">Adam optimizer is often used for faster convergence, combined with a learning rate </w:t>
-      </w:r>
-      <w:proofErr w:type="gramStart"/>
-      <w:r>
-        <w:rPr>
-          <w:lang w:val="en-AU"/>
-        </w:rPr>
-        <w:t>scheduler.</w:t>
-      </w:r>
-      <w:r>
-        <w:rPr>
-          <w:lang w:val="en-AU"/>
-        </w:rPr>
-        <w:t>(</w:t>
-      </w:r>
-      <w:proofErr w:type="gramEnd"/>
-      <w:r>
-        <w:rPr>
-          <w:lang w:val="en-AU"/>
-        </w:rPr>
-        <w:t>not sure if we used a learning rate scheduler or not).</w:t>
+        <w:t>Adam optimizer is often used for faster convergence, combined with a learning rate scheduler</w:t>
+      </w:r>
+      <w:r>
+        <w:rPr>
+          <w:lang w:val="en-AU"/>
+        </w:rPr>
+        <w:t>.</w:t>
       </w:r>
     </w:p>
     <w:p>
@@ -1075,7 +1426,23 @@
           <w:bCs/>
           <w:lang w:val="en-AU"/>
         </w:rPr>
-        <w:t xml:space="preserve"> work?</w:t>
+        <w:t xml:space="preserve"> work</w:t>
+      </w:r>
+      <w:r>
+        <w:rPr>
+          <w:b/>
+          <w:bCs/>
+          <w:lang w:val="en-AU"/>
+        </w:rPr>
+        <w:t xml:space="preserve"> – I am not sure if we need this now</w:t>
+      </w:r>
+      <w:r>
+        <w:rPr>
+          <w:b/>
+          <w:bCs/>
+          <w:lang w:val="en-AU"/>
+        </w:rPr>
+        <w:t>?</w:t>
       </w:r>
     </w:p>
     <w:p>
@@ -1166,7 +1533,6 @@
           <w:bCs/>
           <w:lang w:val="en-AU"/>
         </w:rPr>
-        <w:lastRenderedPageBreak/>
         <w:t>Accuracy:</w:t>
       </w:r>
       <w:r>
@@ -1306,12 +1672,22 @@
           <w:lang w:val="en-AU"/>
         </w:rPr>
       </w:pPr>
-      <w:r>
-        <w:rPr>
-          <w:b/>
-          <w:bCs/>
-          <w:lang w:val="en-AU"/>
-        </w:rPr>
+    </w:p>
+    <w:p>
+      <w:pPr>
+        <w:rPr>
+          <w:b/>
+          <w:bCs/>
+          <w:lang w:val="en-AU"/>
+        </w:rPr>
+      </w:pPr>
+      <w:r>
+        <w:rPr>
+          <w:b/>
+          <w:bCs/>
+          <w:lang w:val="en-AU"/>
+        </w:rPr>
+        <w:lastRenderedPageBreak/>
         <w:t>What challenges did you face, and how did you address them?</w:t>
       </w:r>
     </w:p>
@@ -1478,16 +1854,14 @@
         </w:rPr>
         <w:t xml:space="preserve">How does </w:t>
       </w:r>
-      <w:proofErr w:type="spellStart"/>
-      <w:r>
-        <w:rPr>
-          <w:b/>
-          <w:bCs/>
-          <w:lang w:val="en-AU"/>
-        </w:rPr>
-        <w:t>ResNet</w:t>
-      </w:r>
-      <w:proofErr w:type="spellEnd"/>
+      <w:r>
+        <w:rPr>
+          <w:b/>
+          <w:bCs/>
+          <w:lang w:val="en-AU"/>
+        </w:rPr>
+        <w:t>Inception</w:t>
+      </w:r>
       <w:r>
         <w:rPr>
           <w:b/>
@@ -1501,43 +1875,212 @@
       <w:pPr>
         <w:numPr>
           <w:ilvl w:val="0"/>
-          <w:numId w:val="19"/>
+          <w:numId w:val="24"/>
         </w:numPr>
-        <w:rPr>
-          <w:lang w:val="en-AU"/>
+        <w:spacing w:before="100" w:beforeAutospacing="1" w:after="100" w:afterAutospacing="1" w:line="240" w:lineRule="auto"/>
+        <w:rPr>
+          <w:rFonts w:eastAsia="Times New Roman" w:cs="Times New Roman"/>
+          <w:kern w:val="0"/>
+          <w:lang w:val="en-US"/>
+          <w14:ligatures w14:val="none"/>
+        </w:rPr>
+      </w:pPr>
+      <w:r>
+        <w:rPr>
+          <w:rFonts w:eastAsia="Times New Roman" w:cs="Times New Roman"/>
+          <w:kern w:val="0"/>
+          <w:lang w:val="en-US"/>
+          <w14:ligatures w14:val="none"/>
+        </w:rPr>
+        <w:t>Inception v3 integrates advanced regularization techniques, such as:</w:t>
+      </w:r>
+    </w:p>
+    <w:p>
+      <w:pPr>
+        <w:numPr>
+          <w:ilvl w:val="1"/>
+          <w:numId w:val="24"/>
+        </w:numPr>
+        <w:spacing w:before="100" w:beforeAutospacing="1" w:after="100" w:afterAutospacing="1" w:line="240" w:lineRule="auto"/>
+        <w:rPr>
+          <w:rFonts w:eastAsia="Times New Roman" w:cs="Times New Roman"/>
+          <w:kern w:val="0"/>
+          <w:lang w:val="en-US"/>
+          <w14:ligatures w14:val="none"/>
+        </w:rPr>
+      </w:pPr>
+      <w:r>
+        <w:rPr>
+          <w:rFonts w:eastAsia="Times New Roman" w:cs="Times New Roman"/>
+          <w:b/>
+          <w:bCs/>
+          <w:kern w:val="0"/>
+          <w:lang w:val="en-US"/>
+          <w14:ligatures w14:val="none"/>
+        </w:rPr>
+        <w:t>Auxiliary classifiers:</w:t>
+      </w:r>
+      <w:r>
+        <w:rPr>
+          <w:rFonts w:eastAsia="Times New Roman" w:cs="Times New Roman"/>
+          <w:kern w:val="0"/>
+          <w:lang w:val="en-US"/>
+          <w14:ligatures w14:val="none"/>
+        </w:rPr>
+        <w:t> To help combat overfitting.</w:t>
+      </w:r>
+    </w:p>
+    <w:p>
+      <w:pPr>
+        <w:numPr>
+          <w:ilvl w:val="1"/>
+          <w:numId w:val="24"/>
+        </w:numPr>
+        <w:spacing w:before="100" w:beforeAutospacing="1" w:after="100" w:afterAutospacing="1" w:line="240" w:lineRule="auto"/>
+        <w:rPr>
+          <w:rFonts w:eastAsia="Times New Roman" w:cs="Times New Roman"/>
+          <w:kern w:val="0"/>
+          <w:lang w:val="en-US"/>
+          <w14:ligatures w14:val="none"/>
+        </w:rPr>
+      </w:pPr>
+      <w:r>
+        <w:rPr>
+          <w:rFonts w:eastAsia="Times New Roman" w:cs="Times New Roman"/>
+          <w:b/>
+          <w:bCs/>
+          <w:kern w:val="0"/>
+          <w:lang w:val="en-US"/>
+          <w14:ligatures w14:val="none"/>
+        </w:rPr>
+        <w:t>Label smoothing:</w:t>
+      </w:r>
+      <w:r>
+        <w:rPr>
+          <w:rFonts w:eastAsia="Times New Roman" w:cs="Times New Roman"/>
+          <w:kern w:val="0"/>
+          <w:lang w:val="en-US"/>
+          <w14:ligatures w14:val="none"/>
+        </w:rPr>
+        <w:t> For better generalization.</w:t>
+      </w:r>
+    </w:p>
+    <w:p>
+      <w:pPr>
+        <w:numPr>
+          <w:ilvl w:val="0"/>
+          <w:numId w:val="24"/>
+        </w:numPr>
+        <w:spacing w:before="100" w:beforeAutospacing="1" w:after="100" w:afterAutospacing="1" w:line="240" w:lineRule="auto"/>
+        <w:rPr>
+          <w:rFonts w:eastAsia="Times New Roman" w:cs="Times New Roman"/>
+          <w:kern w:val="0"/>
+          <w:lang w:val="en-US"/>
+          <w14:ligatures w14:val="none"/>
+        </w:rPr>
+      </w:pPr>
+      <w:r>
+        <w:rPr>
+          <w:rFonts w:eastAsia="Times New Roman" w:cs="Times New Roman"/>
+          <w:kern w:val="0"/>
+          <w:lang w:val="en-US"/>
+          <w14:ligatures w14:val="none"/>
+        </w:rPr>
+        <w:t>These features make Inception particularly robust for datasets prone to overfitting.</w:t>
+      </w:r>
+    </w:p>
+    <w:p>
+      <w:pPr>
+        <w:numPr>
+          <w:ilvl w:val="0"/>
+          <w:numId w:val="26"/>
+        </w:numPr>
+        <w:spacing w:before="100" w:beforeAutospacing="1" w:after="100" w:afterAutospacing="1" w:line="240" w:lineRule="auto"/>
+        <w:rPr>
+          <w:rFonts w:eastAsia="Times New Roman" w:cs="Times New Roman"/>
+          <w:kern w:val="0"/>
+          <w:lang w:val="en-US"/>
+          <w14:ligatures w14:val="none"/>
         </w:rPr>
       </w:pPr>
       <w:proofErr w:type="spellStart"/>
       <w:r>
         <w:rPr>
-          <w:lang w:val="en-AU"/>
-        </w:rPr>
-        <w:t>ResNet’s</w:t>
+          <w:rFonts w:eastAsia="Times New Roman" w:cs="Times New Roman"/>
+          <w:kern w:val="0"/>
+          <w:lang w:val="en-US"/>
+          <w14:ligatures w14:val="none"/>
+        </w:rPr>
+        <w:t>ResNet</w:t>
       </w:r>
       <w:proofErr w:type="spellEnd"/>
       <w:r>
         <w:rPr>
-          <w:lang w:val="en-AU"/>
-        </w:rPr>
-        <w:t xml:space="preserve"> skip connections simplify the learning of identity mappings, allowing the network to focus on learning more meaningful transformations.</w:t>
-      </w:r>
-    </w:p>
-    <w:p>
-      <w:pPr>
-        <w:rPr>
-          <w:b/>
-          <w:bCs/>
-          <w:lang w:val="en-AU"/>
-        </w:rPr>
-      </w:pPr>
-      <w:r>
-        <w:rPr>
-          <w:b/>
-          <w:bCs/>
+          <w:rFonts w:eastAsia="Times New Roman" w:cs="Times New Roman"/>
+          <w:kern w:val="0"/>
+          <w:lang w:val="en-US"/>
+          <w14:ligatures w14:val="none"/>
+        </w:rPr>
+        <w:t xml:space="preserve"> doesn’t have auxiliary classifiers or similar regularization techniques, but its </w:t>
+      </w:r>
+      <w:r>
+        <w:rPr>
+          <w:rFonts w:eastAsia="Times New Roman" w:cs="Times New Roman"/>
+          <w:b/>
+          <w:bCs/>
+          <w:kern w:val="0"/>
+          <w:lang w:val="en-US"/>
+          <w14:ligatures w14:val="none"/>
+        </w:rPr>
+        <w:t>skip connections</w:t>
+      </w:r>
+      <w:r>
+        <w:rPr>
+          <w:rFonts w:eastAsia="Times New Roman" w:cs="Times New Roman"/>
+          <w:kern w:val="0"/>
+          <w:lang w:val="en-US"/>
+          <w14:ligatures w14:val="none"/>
+        </w:rPr>
+        <w:t xml:space="preserve"> do help stabilize training in very deep networks. Still, Inception might edge out </w:t>
+      </w:r>
+      <w:proofErr w:type="spellStart"/>
+      <w:r>
+        <w:rPr>
+          <w:rFonts w:eastAsia="Times New Roman" w:cs="Times New Roman"/>
+          <w:kern w:val="0"/>
+          <w:lang w:val="en-US"/>
+          <w14:ligatures w14:val="none"/>
+        </w:rPr>
+        <w:t>ResNet</w:t>
+      </w:r>
+      <w:proofErr w:type="spellEnd"/>
+      <w:r>
+        <w:rPr>
+          <w:rFonts w:eastAsia="Times New Roman" w:cs="Times New Roman"/>
+          <w:kern w:val="0"/>
+          <w:lang w:val="en-US"/>
+          <w14:ligatures w14:val="none"/>
+        </w:rPr>
+        <w:t xml:space="preserve"> in scenarios where built-in regularization is needed.</w:t>
+      </w:r>
+    </w:p>
+    <w:p>
+      <w:pPr>
+        <w:rPr>
+          <w:b/>
+          <w:bCs/>
+          <w:lang w:val="en-AU"/>
+        </w:rPr>
+      </w:pPr>
+      <w:r>
+        <w:rPr>
+          <w:b/>
+          <w:bCs/>
+          <w:noProof/>
           <w:lang w:val="en-AU"/>
         </w:rPr>
         <w:pict w14:anchorId="02A0750D">
-          <v:rect id="_x0000_i1100" style="width:0;height:1.5pt" o:hralign="center" o:hrstd="t" o:hr="t" fillcolor="#a0a0a0" stroked="f"/>
+          <v:rect id="_x0000_i1027" alt="" style="width:451.15pt;height:.05pt;mso-width-percent:0;mso-height-percent:0;mso-width-percent:0;mso-height-percent:0" o:hrpct="964" o:hralign="center" o:hrstd="t" o:hr="t" fillcolor="#a0a0a0" stroked="f"/>
         </w:pict>
       </w:r>
     </w:p>
@@ -1701,25 +2244,38 @@
         <w:rPr>
           <w:lang w:val="en-AU"/>
         </w:rPr>
-        <w:t>Random rotations (0–30°), horizontal flips, and random crops.</w:t>
-      </w:r>
-    </w:p>
-    <w:p>
-      <w:pPr>
-        <w:rPr>
-          <w:b/>
-          <w:bCs/>
-          <w:lang w:val="en-AU"/>
-        </w:rPr>
-      </w:pPr>
-      <w:r>
-        <w:rPr>
-          <w:b/>
-          <w:bCs/>
+        <w:t>Random rotations (0–30°), horizontal flips, random crops</w:t>
+      </w:r>
+      <w:r>
+        <w:rPr>
+          <w:lang w:val="en-AU"/>
+        </w:rPr>
+        <w:t xml:space="preserve"> and colour jitter</w:t>
+      </w:r>
+      <w:r>
+        <w:rPr>
+          <w:lang w:val="en-AU"/>
+        </w:rPr>
+        <w:t>.</w:t>
+      </w:r>
+    </w:p>
+    <w:p>
+      <w:pPr>
+        <w:rPr>
+          <w:b/>
+          <w:bCs/>
+          <w:lang w:val="en-AU"/>
+        </w:rPr>
+      </w:pPr>
+      <w:r>
+        <w:rPr>
+          <w:b/>
+          <w:bCs/>
+          <w:noProof/>
           <w:lang w:val="en-AU"/>
         </w:rPr>
         <w:pict w14:anchorId="60B718CF">
-          <v:rect id="_x0000_i1101" style="width:0;height:1.5pt" o:hralign="center" o:hrstd="t" o:hr="t" fillcolor="#a0a0a0" stroked="f"/>
+          <v:rect id="_x0000_i1026" alt="" style="width:451.15pt;height:.05pt;mso-width-percent:0;mso-height-percent:0;mso-width-percent:0;mso-height-percent:0" o:hrpct="964" o:hralign="center" o:hrstd="t" o:hr="t" fillcolor="#a0a0a0" stroked="f"/>
         </w:pict>
       </w:r>
     </w:p>
@@ -1834,10 +2390,11 @@
         <w:rPr>
           <w:b/>
           <w:bCs/>
+          <w:noProof/>
           <w:lang w:val="en-AU"/>
         </w:rPr>
         <w:pict w14:anchorId="6B3FBA08">
-          <v:rect id="_x0000_i1102" style="width:0;height:1.5pt" o:hralign="center" o:hrstd="t" o:hr="t" fillcolor="#a0a0a0" stroked="f"/>
+          <v:rect id="_x0000_i1025" alt="" style="width:451.15pt;height:.05pt;mso-width-percent:0;mso-height-percent:0;mso-width-percent:0;mso-height-percent:0" o:hrpct="964" o:hralign="center" o:hrstd="t" o:hr="t" fillcolor="#a0a0a0" stroked="f"/>
         </w:pict>
       </w:r>
     </w:p>
@@ -1855,7 +2412,6 @@
           <w:bCs/>
           <w:lang w:val="en-AU"/>
         </w:rPr>
-        <w:lastRenderedPageBreak/>
         <w:t>7. Practical Advice for Handling Questions</w:t>
       </w:r>
     </w:p>
@@ -1898,6 +2454,7 @@
           <w:bCs/>
           <w:lang w:val="en-AU"/>
         </w:rPr>
+        <w:lastRenderedPageBreak/>
         <w:t>If unsure of a question, admit it and discuss how you’d approach finding the answer (e.g., further experiments or research).</w:t>
       </w:r>
     </w:p>
@@ -3647,6 +4204,155 @@
     </w:lvl>
   </w:abstractNum>
   <w:abstractNum w:abstractNumId="12" w15:restartNumberingAfterBreak="0">
+    <w:nsid w:val="2B895E2C"/>
+    <w:multiLevelType w:val="multilevel"/>
+    <w:tmpl w:val="14985DE4"/>
+    <w:lvl w:ilvl="0">
+      <w:start w:val="1"/>
+      <w:numFmt w:val="bullet"/>
+      <w:lvlText w:val=""/>
+      <w:lvlJc w:val="left"/>
+      <w:pPr>
+        <w:tabs>
+          <w:tab w:val="num" w:pos="720"/>
+        </w:tabs>
+        <w:ind w:left="720" w:hanging="360"/>
+      </w:pPr>
+      <w:rPr>
+        <w:rFonts w:ascii="Symbol" w:hAnsi="Symbol" w:hint="default"/>
+        <w:sz w:val="20"/>
+      </w:rPr>
+    </w:lvl>
+    <w:lvl w:ilvl="1">
+      <w:start w:val="1"/>
+      <w:numFmt w:val="bullet"/>
+      <w:lvlText w:val="o"/>
+      <w:lvlJc w:val="left"/>
+      <w:pPr>
+        <w:tabs>
+          <w:tab w:val="num" w:pos="1440"/>
+        </w:tabs>
+        <w:ind w:left="1440" w:hanging="360"/>
+      </w:pPr>
+      <w:rPr>
+        <w:rFonts w:ascii="Courier New" w:hAnsi="Courier New" w:hint="default"/>
+        <w:sz w:val="20"/>
+      </w:rPr>
+    </w:lvl>
+    <w:lvl w:ilvl="2" w:tentative="1">
+      <w:start w:val="1"/>
+      <w:numFmt w:val="bullet"/>
+      <w:lvlText w:val=""/>
+      <w:lvlJc w:val="left"/>
+      <w:pPr>
+        <w:tabs>
+          <w:tab w:val="num" w:pos="2160"/>
+        </w:tabs>
+        <w:ind w:left="2160" w:hanging="360"/>
+      </w:pPr>
+      <w:rPr>
+        <w:rFonts w:ascii="Wingdings" w:hAnsi="Wingdings" w:hint="default"/>
+        <w:sz w:val="20"/>
+      </w:rPr>
+    </w:lvl>
+    <w:lvl w:ilvl="3" w:tentative="1">
+      <w:start w:val="1"/>
+      <w:numFmt w:val="bullet"/>
+      <w:lvlText w:val=""/>
+      <w:lvlJc w:val="left"/>
+      <w:pPr>
+        <w:tabs>
+          <w:tab w:val="num" w:pos="2880"/>
+        </w:tabs>
+        <w:ind w:left="2880" w:hanging="360"/>
+      </w:pPr>
+      <w:rPr>
+        <w:rFonts w:ascii="Wingdings" w:hAnsi="Wingdings" w:hint="default"/>
+        <w:sz w:val="20"/>
+      </w:rPr>
+    </w:lvl>
+    <w:lvl w:ilvl="4" w:tentative="1">
+      <w:start w:val="1"/>
+      <w:numFmt w:val="bullet"/>
+      <w:lvlText w:val=""/>
+      <w:lvlJc w:val="left"/>
+      <w:pPr>
+        <w:tabs>
+          <w:tab w:val="num" w:pos="3600"/>
+        </w:tabs>
+        <w:ind w:left="3600" w:hanging="360"/>
+      </w:pPr>
+      <w:rPr>
+        <w:rFonts w:ascii="Wingdings" w:hAnsi="Wingdings" w:hint="default"/>
+        <w:sz w:val="20"/>
+      </w:rPr>
+    </w:lvl>
+    <w:lvl w:ilvl="5" w:tentative="1">
+      <w:start w:val="1"/>
+      <w:numFmt w:val="bullet"/>
+      <w:lvlText w:val=""/>
+      <w:lvlJc w:val="left"/>
+      <w:pPr>
+        <w:tabs>
+          <w:tab w:val="num" w:pos="4320"/>
+        </w:tabs>
+        <w:ind w:left="4320" w:hanging="360"/>
+      </w:pPr>
+      <w:rPr>
+        <w:rFonts w:ascii="Wingdings" w:hAnsi="Wingdings" w:hint="default"/>
+        <w:sz w:val="20"/>
+      </w:rPr>
+    </w:lvl>
+    <w:lvl w:ilvl="6" w:tentative="1">
+      <w:start w:val="1"/>
+      <w:numFmt w:val="bullet"/>
+      <w:lvlText w:val=""/>
+      <w:lvlJc w:val="left"/>
+      <w:pPr>
+        <w:tabs>
+          <w:tab w:val="num" w:pos="5040"/>
+        </w:tabs>
+        <w:ind w:left="5040" w:hanging="360"/>
+      </w:pPr>
+      <w:rPr>
+        <w:rFonts w:ascii="Wingdings" w:hAnsi="Wingdings" w:hint="default"/>
+        <w:sz w:val="20"/>
+      </w:rPr>
+    </w:lvl>
+    <w:lvl w:ilvl="7" w:tentative="1">
+      <w:start w:val="1"/>
+      <w:numFmt w:val="bullet"/>
+      <w:lvlText w:val=""/>
+      <w:lvlJc w:val="left"/>
+      <w:pPr>
+        <w:tabs>
+          <w:tab w:val="num" w:pos="5760"/>
+        </w:tabs>
+        <w:ind w:left="5760" w:hanging="360"/>
+      </w:pPr>
+      <w:rPr>
+        <w:rFonts w:ascii="Wingdings" w:hAnsi="Wingdings" w:hint="default"/>
+        <w:sz w:val="20"/>
+      </w:rPr>
+    </w:lvl>
+    <w:lvl w:ilvl="8" w:tentative="1">
+      <w:start w:val="1"/>
+      <w:numFmt w:val="bullet"/>
+      <w:lvlText w:val=""/>
+      <w:lvlJc w:val="left"/>
+      <w:pPr>
+        <w:tabs>
+          <w:tab w:val="num" w:pos="6480"/>
+        </w:tabs>
+        <w:ind w:left="6480" w:hanging="360"/>
+      </w:pPr>
+      <w:rPr>
+        <w:rFonts w:ascii="Wingdings" w:hAnsi="Wingdings" w:hint="default"/>
+        <w:sz w:val="20"/>
+      </w:rPr>
+    </w:lvl>
+  </w:abstractNum>
+  <w:abstractNum w:abstractNumId="13" w15:restartNumberingAfterBreak="0">
     <w:nsid w:val="3E2963F3"/>
     <w:multiLevelType w:val="multilevel"/>
     <w:tmpl w:val="5A865D24"/>
@@ -3763,7 +4469,7 @@
       </w:pPr>
     </w:lvl>
   </w:abstractNum>
-  <w:abstractNum w:abstractNumId="13" w15:restartNumberingAfterBreak="0">
+  <w:abstractNum w:abstractNumId="14" w15:restartNumberingAfterBreak="0">
     <w:nsid w:val="43B95EF1"/>
     <w:multiLevelType w:val="multilevel"/>
     <w:tmpl w:val="33F0F17C"/>
@@ -3880,7 +4586,156 @@
       </w:pPr>
     </w:lvl>
   </w:abstractNum>
-  <w:abstractNum w:abstractNumId="14" w15:restartNumberingAfterBreak="0">
+  <w:abstractNum w:abstractNumId="15" w15:restartNumberingAfterBreak="0">
+    <w:nsid w:val="4FBE64FF"/>
+    <w:multiLevelType w:val="multilevel"/>
+    <w:tmpl w:val="9E5E084E"/>
+    <w:lvl w:ilvl="0">
+      <w:start w:val="1"/>
+      <w:numFmt w:val="bullet"/>
+      <w:lvlText w:val=""/>
+      <w:lvlJc w:val="left"/>
+      <w:pPr>
+        <w:tabs>
+          <w:tab w:val="num" w:pos="720"/>
+        </w:tabs>
+        <w:ind w:left="720" w:hanging="360"/>
+      </w:pPr>
+      <w:rPr>
+        <w:rFonts w:ascii="Symbol" w:hAnsi="Symbol" w:hint="default"/>
+        <w:sz w:val="20"/>
+      </w:rPr>
+    </w:lvl>
+    <w:lvl w:ilvl="1" w:tentative="1">
+      <w:start w:val="1"/>
+      <w:numFmt w:val="bullet"/>
+      <w:lvlText w:val="o"/>
+      <w:lvlJc w:val="left"/>
+      <w:pPr>
+        <w:tabs>
+          <w:tab w:val="num" w:pos="1440"/>
+        </w:tabs>
+        <w:ind w:left="1440" w:hanging="360"/>
+      </w:pPr>
+      <w:rPr>
+        <w:rFonts w:ascii="Courier New" w:hAnsi="Courier New" w:hint="default"/>
+        <w:sz w:val="20"/>
+      </w:rPr>
+    </w:lvl>
+    <w:lvl w:ilvl="2" w:tentative="1">
+      <w:start w:val="1"/>
+      <w:numFmt w:val="bullet"/>
+      <w:lvlText w:val=""/>
+      <w:lvlJc w:val="left"/>
+      <w:pPr>
+        <w:tabs>
+          <w:tab w:val="num" w:pos="2160"/>
+        </w:tabs>
+        <w:ind w:left="2160" w:hanging="360"/>
+      </w:pPr>
+      <w:rPr>
+        <w:rFonts w:ascii="Wingdings" w:hAnsi="Wingdings" w:hint="default"/>
+        <w:sz w:val="20"/>
+      </w:rPr>
+    </w:lvl>
+    <w:lvl w:ilvl="3" w:tentative="1">
+      <w:start w:val="1"/>
+      <w:numFmt w:val="bullet"/>
+      <w:lvlText w:val=""/>
+      <w:lvlJc w:val="left"/>
+      <w:pPr>
+        <w:tabs>
+          <w:tab w:val="num" w:pos="2880"/>
+        </w:tabs>
+        <w:ind w:left="2880" w:hanging="360"/>
+      </w:pPr>
+      <w:rPr>
+        <w:rFonts w:ascii="Wingdings" w:hAnsi="Wingdings" w:hint="default"/>
+        <w:sz w:val="20"/>
+      </w:rPr>
+    </w:lvl>
+    <w:lvl w:ilvl="4" w:tentative="1">
+      <w:start w:val="1"/>
+      <w:numFmt w:val="bullet"/>
+      <w:lvlText w:val=""/>
+      <w:lvlJc w:val="left"/>
+      <w:pPr>
+        <w:tabs>
+          <w:tab w:val="num" w:pos="3600"/>
+        </w:tabs>
+        <w:ind w:left="3600" w:hanging="360"/>
+      </w:pPr>
+      <w:rPr>
+        <w:rFonts w:ascii="Wingdings" w:hAnsi="Wingdings" w:hint="default"/>
+        <w:sz w:val="20"/>
+      </w:rPr>
+    </w:lvl>
+    <w:lvl w:ilvl="5" w:tentative="1">
+      <w:start w:val="1"/>
+      <w:numFmt w:val="bullet"/>
+      <w:lvlText w:val=""/>
+      <w:lvlJc w:val="left"/>
+      <w:pPr>
+        <w:tabs>
+          <w:tab w:val="num" w:pos="4320"/>
+        </w:tabs>
+        <w:ind w:left="4320" w:hanging="360"/>
+      </w:pPr>
+      <w:rPr>
+        <w:rFonts w:ascii="Wingdings" w:hAnsi="Wingdings" w:hint="default"/>
+        <w:sz w:val="20"/>
+      </w:rPr>
+    </w:lvl>
+    <w:lvl w:ilvl="6" w:tentative="1">
+      <w:start w:val="1"/>
+      <w:numFmt w:val="bullet"/>
+      <w:lvlText w:val=""/>
+      <w:lvlJc w:val="left"/>
+      <w:pPr>
+        <w:tabs>
+          <w:tab w:val="num" w:pos="5040"/>
+        </w:tabs>
+        <w:ind w:left="5040" w:hanging="360"/>
+      </w:pPr>
+      <w:rPr>
+        <w:rFonts w:ascii="Wingdings" w:hAnsi="Wingdings" w:hint="default"/>
+        <w:sz w:val="20"/>
+      </w:rPr>
+    </w:lvl>
+    <w:lvl w:ilvl="7" w:tentative="1">
+      <w:start w:val="1"/>
+      <w:numFmt w:val="bullet"/>
+      <w:lvlText w:val=""/>
+      <w:lvlJc w:val="left"/>
+      <w:pPr>
+        <w:tabs>
+          <w:tab w:val="num" w:pos="5760"/>
+        </w:tabs>
+        <w:ind w:left="5760" w:hanging="360"/>
+      </w:pPr>
+      <w:rPr>
+        <w:rFonts w:ascii="Wingdings" w:hAnsi="Wingdings" w:hint="default"/>
+        <w:sz w:val="20"/>
+      </w:rPr>
+    </w:lvl>
+    <w:lvl w:ilvl="8" w:tentative="1">
+      <w:start w:val="1"/>
+      <w:numFmt w:val="bullet"/>
+      <w:lvlText w:val=""/>
+      <w:lvlJc w:val="left"/>
+      <w:pPr>
+        <w:tabs>
+          <w:tab w:val="num" w:pos="6480"/>
+        </w:tabs>
+        <w:ind w:left="6480" w:hanging="360"/>
+      </w:pPr>
+      <w:rPr>
+        <w:rFonts w:ascii="Wingdings" w:hAnsi="Wingdings" w:hint="default"/>
+        <w:sz w:val="20"/>
+      </w:rPr>
+    </w:lvl>
+  </w:abstractNum>
+  <w:abstractNum w:abstractNumId="16" w15:restartNumberingAfterBreak="0">
     <w:nsid w:val="54E4084A"/>
     <w:multiLevelType w:val="multilevel"/>
     <w:tmpl w:val="51E2CAE0"/>
@@ -4029,7 +4884,7 @@
       </w:rPr>
     </w:lvl>
   </w:abstractNum>
-  <w:abstractNum w:abstractNumId="15" w15:restartNumberingAfterBreak="0">
+  <w:abstractNum w:abstractNumId="17" w15:restartNumberingAfterBreak="0">
     <w:nsid w:val="552653B2"/>
     <w:multiLevelType w:val="multilevel"/>
     <w:tmpl w:val="15E2EED4"/>
@@ -4142,7 +4997,7 @@
       </w:pPr>
     </w:lvl>
   </w:abstractNum>
-  <w:abstractNum w:abstractNumId="16" w15:restartNumberingAfterBreak="0">
+  <w:abstractNum w:abstractNumId="18" w15:restartNumberingAfterBreak="0">
     <w:nsid w:val="58E922EE"/>
     <w:multiLevelType w:val="multilevel"/>
     <w:tmpl w:val="6B7CF120"/>
@@ -4291,7 +5146,7 @@
       </w:rPr>
     </w:lvl>
   </w:abstractNum>
-  <w:abstractNum w:abstractNumId="17" w15:restartNumberingAfterBreak="0">
+  <w:abstractNum w:abstractNumId="19" w15:restartNumberingAfterBreak="0">
     <w:nsid w:val="5B26115C"/>
     <w:multiLevelType w:val="multilevel"/>
     <w:tmpl w:val="31BC51B6"/>
@@ -4440,7 +5295,7 @@
       </w:rPr>
     </w:lvl>
   </w:abstractNum>
-  <w:abstractNum w:abstractNumId="18" w15:restartNumberingAfterBreak="0">
+  <w:abstractNum w:abstractNumId="20" w15:restartNumberingAfterBreak="0">
     <w:nsid w:val="5F94704E"/>
     <w:multiLevelType w:val="multilevel"/>
     <w:tmpl w:val="750A7048"/>
@@ -4589,7 +5444,7 @@
       </w:rPr>
     </w:lvl>
   </w:abstractNum>
-  <w:abstractNum w:abstractNumId="19" w15:restartNumberingAfterBreak="0">
+  <w:abstractNum w:abstractNumId="21" w15:restartNumberingAfterBreak="0">
     <w:nsid w:val="63D6539E"/>
     <w:multiLevelType w:val="multilevel"/>
     <w:tmpl w:val="379225E4"/>
@@ -4738,7 +5593,7 @@
       </w:rPr>
     </w:lvl>
   </w:abstractNum>
-  <w:abstractNum w:abstractNumId="20" w15:restartNumberingAfterBreak="0">
+  <w:abstractNum w:abstractNumId="22" w15:restartNumberingAfterBreak="0">
     <w:nsid w:val="64A731D9"/>
     <w:multiLevelType w:val="multilevel"/>
     <w:tmpl w:val="C3701EB0"/>
@@ -4879,7 +5734,156 @@
       </w:rPr>
     </w:lvl>
   </w:abstractNum>
-  <w:abstractNum w:abstractNumId="21" w15:restartNumberingAfterBreak="0">
+  <w:abstractNum w:abstractNumId="23" w15:restartNumberingAfterBreak="0">
+    <w:nsid w:val="6A3C3C02"/>
+    <w:multiLevelType w:val="multilevel"/>
+    <w:tmpl w:val="9EE8D4DC"/>
+    <w:lvl w:ilvl="0">
+      <w:start w:val="1"/>
+      <w:numFmt w:val="bullet"/>
+      <w:lvlText w:val=""/>
+      <w:lvlJc w:val="left"/>
+      <w:pPr>
+        <w:tabs>
+          <w:tab w:val="num" w:pos="720"/>
+        </w:tabs>
+        <w:ind w:left="720" w:hanging="360"/>
+      </w:pPr>
+      <w:rPr>
+        <w:rFonts w:ascii="Symbol" w:hAnsi="Symbol" w:hint="default"/>
+        <w:sz w:val="20"/>
+      </w:rPr>
+    </w:lvl>
+    <w:lvl w:ilvl="1" w:tentative="1">
+      <w:start w:val="1"/>
+      <w:numFmt w:val="bullet"/>
+      <w:lvlText w:val="o"/>
+      <w:lvlJc w:val="left"/>
+      <w:pPr>
+        <w:tabs>
+          <w:tab w:val="num" w:pos="1440"/>
+        </w:tabs>
+        <w:ind w:left="1440" w:hanging="360"/>
+      </w:pPr>
+      <w:rPr>
+        <w:rFonts w:ascii="Courier New" w:hAnsi="Courier New" w:hint="default"/>
+        <w:sz w:val="20"/>
+      </w:rPr>
+    </w:lvl>
+    <w:lvl w:ilvl="2" w:tentative="1">
+      <w:start w:val="1"/>
+      <w:numFmt w:val="bullet"/>
+      <w:lvlText w:val=""/>
+      <w:lvlJc w:val="left"/>
+      <w:pPr>
+        <w:tabs>
+          <w:tab w:val="num" w:pos="2160"/>
+        </w:tabs>
+        <w:ind w:left="2160" w:hanging="360"/>
+      </w:pPr>
+      <w:rPr>
+        <w:rFonts w:ascii="Wingdings" w:hAnsi="Wingdings" w:hint="default"/>
+        <w:sz w:val="20"/>
+      </w:rPr>
+    </w:lvl>
+    <w:lvl w:ilvl="3" w:tentative="1">
+      <w:start w:val="1"/>
+      <w:numFmt w:val="bullet"/>
+      <w:lvlText w:val=""/>
+      <w:lvlJc w:val="left"/>
+      <w:pPr>
+        <w:tabs>
+          <w:tab w:val="num" w:pos="2880"/>
+        </w:tabs>
+        <w:ind w:left="2880" w:hanging="360"/>
+      </w:pPr>
+      <w:rPr>
+        <w:rFonts w:ascii="Wingdings" w:hAnsi="Wingdings" w:hint="default"/>
+        <w:sz w:val="20"/>
+      </w:rPr>
+    </w:lvl>
+    <w:lvl w:ilvl="4" w:tentative="1">
+      <w:start w:val="1"/>
+      <w:numFmt w:val="bullet"/>
+      <w:lvlText w:val=""/>
+      <w:lvlJc w:val="left"/>
+      <w:pPr>
+        <w:tabs>
+          <w:tab w:val="num" w:pos="3600"/>
+        </w:tabs>
+        <w:ind w:left="3600" w:hanging="360"/>
+      </w:pPr>
+      <w:rPr>
+        <w:rFonts w:ascii="Wingdings" w:hAnsi="Wingdings" w:hint="default"/>
+        <w:sz w:val="20"/>
+      </w:rPr>
+    </w:lvl>
+    <w:lvl w:ilvl="5" w:tentative="1">
+      <w:start w:val="1"/>
+      <w:numFmt w:val="bullet"/>
+      <w:lvlText w:val=""/>
+      <w:lvlJc w:val="left"/>
+      <w:pPr>
+        <w:tabs>
+          <w:tab w:val="num" w:pos="4320"/>
+        </w:tabs>
+        <w:ind w:left="4320" w:hanging="360"/>
+      </w:pPr>
+      <w:rPr>
+        <w:rFonts w:ascii="Wingdings" w:hAnsi="Wingdings" w:hint="default"/>
+        <w:sz w:val="20"/>
+      </w:rPr>
+    </w:lvl>
+    <w:lvl w:ilvl="6" w:tentative="1">
+      <w:start w:val="1"/>
+      <w:numFmt w:val="bullet"/>
+      <w:lvlText w:val=""/>
+      <w:lvlJc w:val="left"/>
+      <w:pPr>
+        <w:tabs>
+          <w:tab w:val="num" w:pos="5040"/>
+        </w:tabs>
+        <w:ind w:left="5040" w:hanging="360"/>
+      </w:pPr>
+      <w:rPr>
+        <w:rFonts w:ascii="Wingdings" w:hAnsi="Wingdings" w:hint="default"/>
+        <w:sz w:val="20"/>
+      </w:rPr>
+    </w:lvl>
+    <w:lvl w:ilvl="7" w:tentative="1">
+      <w:start w:val="1"/>
+      <w:numFmt w:val="bullet"/>
+      <w:lvlText w:val=""/>
+      <w:lvlJc w:val="left"/>
+      <w:pPr>
+        <w:tabs>
+          <w:tab w:val="num" w:pos="5760"/>
+        </w:tabs>
+        <w:ind w:left="5760" w:hanging="360"/>
+      </w:pPr>
+      <w:rPr>
+        <w:rFonts w:ascii="Wingdings" w:hAnsi="Wingdings" w:hint="default"/>
+        <w:sz w:val="20"/>
+      </w:rPr>
+    </w:lvl>
+    <w:lvl w:ilvl="8" w:tentative="1">
+      <w:start w:val="1"/>
+      <w:numFmt w:val="bullet"/>
+      <w:lvlText w:val=""/>
+      <w:lvlJc w:val="left"/>
+      <w:pPr>
+        <w:tabs>
+          <w:tab w:val="num" w:pos="6480"/>
+        </w:tabs>
+        <w:ind w:left="6480" w:hanging="360"/>
+      </w:pPr>
+      <w:rPr>
+        <w:rFonts w:ascii="Wingdings" w:hAnsi="Wingdings" w:hint="default"/>
+        <w:sz w:val="20"/>
+      </w:rPr>
+    </w:lvl>
+  </w:abstractNum>
+  <w:abstractNum w:abstractNumId="24" w15:restartNumberingAfterBreak="0">
     <w:nsid w:val="771D5C82"/>
     <w:multiLevelType w:val="multilevel"/>
     <w:tmpl w:val="CFB4D85E"/>
@@ -5016,11 +6020,124 @@
       </w:rPr>
     </w:lvl>
   </w:abstractNum>
+  <w:abstractNum w:abstractNumId="25" w15:restartNumberingAfterBreak="0">
+    <w:nsid w:val="7FAF23D8"/>
+    <w:multiLevelType w:val="hybridMultilevel"/>
+    <w:tmpl w:val="8BACBFA2"/>
+    <w:lvl w:ilvl="0" w:tplc="04090001">
+      <w:start w:val="1"/>
+      <w:numFmt w:val="bullet"/>
+      <w:lvlText w:val=""/>
+      <w:lvlJc w:val="left"/>
+      <w:pPr>
+        <w:ind w:left="720" w:hanging="360"/>
+      </w:pPr>
+      <w:rPr>
+        <w:rFonts w:ascii="Symbol" w:hAnsi="Symbol" w:hint="default"/>
+      </w:rPr>
+    </w:lvl>
+    <w:lvl w:ilvl="1" w:tplc="04090003" w:tentative="1">
+      <w:start w:val="1"/>
+      <w:numFmt w:val="bullet"/>
+      <w:lvlText w:val="o"/>
+      <w:lvlJc w:val="left"/>
+      <w:pPr>
+        <w:ind w:left="1440" w:hanging="360"/>
+      </w:pPr>
+      <w:rPr>
+        <w:rFonts w:ascii="Courier New" w:hAnsi="Courier New" w:cs="Courier New" w:hint="default"/>
+      </w:rPr>
+    </w:lvl>
+    <w:lvl w:ilvl="2" w:tplc="04090005" w:tentative="1">
+      <w:start w:val="1"/>
+      <w:numFmt w:val="bullet"/>
+      <w:lvlText w:val=""/>
+      <w:lvlJc w:val="left"/>
+      <w:pPr>
+        <w:ind w:left="2160" w:hanging="360"/>
+      </w:pPr>
+      <w:rPr>
+        <w:rFonts w:ascii="Wingdings" w:hAnsi="Wingdings" w:hint="default"/>
+      </w:rPr>
+    </w:lvl>
+    <w:lvl w:ilvl="3" w:tplc="04090001" w:tentative="1">
+      <w:start w:val="1"/>
+      <w:numFmt w:val="bullet"/>
+      <w:lvlText w:val=""/>
+      <w:lvlJc w:val="left"/>
+      <w:pPr>
+        <w:ind w:left="2880" w:hanging="360"/>
+      </w:pPr>
+      <w:rPr>
+        <w:rFonts w:ascii="Symbol" w:hAnsi="Symbol" w:hint="default"/>
+      </w:rPr>
+    </w:lvl>
+    <w:lvl w:ilvl="4" w:tplc="04090003" w:tentative="1">
+      <w:start w:val="1"/>
+      <w:numFmt w:val="bullet"/>
+      <w:lvlText w:val="o"/>
+      <w:lvlJc w:val="left"/>
+      <w:pPr>
+        <w:ind w:left="3600" w:hanging="360"/>
+      </w:pPr>
+      <w:rPr>
+        <w:rFonts w:ascii="Courier New" w:hAnsi="Courier New" w:cs="Courier New" w:hint="default"/>
+      </w:rPr>
+    </w:lvl>
+    <w:lvl w:ilvl="5" w:tplc="04090005" w:tentative="1">
+      <w:start w:val="1"/>
+      <w:numFmt w:val="bullet"/>
+      <w:lvlText w:val=""/>
+      <w:lvlJc w:val="left"/>
+      <w:pPr>
+        <w:ind w:left="4320" w:hanging="360"/>
+      </w:pPr>
+      <w:rPr>
+        <w:rFonts w:ascii="Wingdings" w:hAnsi="Wingdings" w:hint="default"/>
+      </w:rPr>
+    </w:lvl>
+    <w:lvl w:ilvl="6" w:tplc="04090001" w:tentative="1">
+      <w:start w:val="1"/>
+      <w:numFmt w:val="bullet"/>
+      <w:lvlText w:val=""/>
+      <w:lvlJc w:val="left"/>
+      <w:pPr>
+        <w:ind w:left="5040" w:hanging="360"/>
+      </w:pPr>
+      <w:rPr>
+        <w:rFonts w:ascii="Symbol" w:hAnsi="Symbol" w:hint="default"/>
+      </w:rPr>
+    </w:lvl>
+    <w:lvl w:ilvl="7" w:tplc="04090003" w:tentative="1">
+      <w:start w:val="1"/>
+      <w:numFmt w:val="bullet"/>
+      <w:lvlText w:val="o"/>
+      <w:lvlJc w:val="left"/>
+      <w:pPr>
+        <w:ind w:left="5760" w:hanging="360"/>
+      </w:pPr>
+      <w:rPr>
+        <w:rFonts w:ascii="Courier New" w:hAnsi="Courier New" w:cs="Courier New" w:hint="default"/>
+      </w:rPr>
+    </w:lvl>
+    <w:lvl w:ilvl="8" w:tplc="04090005" w:tentative="1">
+      <w:start w:val="1"/>
+      <w:numFmt w:val="bullet"/>
+      <w:lvlText w:val=""/>
+      <w:lvlJc w:val="left"/>
+      <w:pPr>
+        <w:ind w:left="6480" w:hanging="360"/>
+      </w:pPr>
+      <w:rPr>
+        <w:rFonts w:ascii="Wingdings" w:hAnsi="Wingdings" w:hint="default"/>
+      </w:rPr>
+    </w:lvl>
+  </w:abstractNum>
   <w:num w:numId="1" w16cid:durableId="1823349152">
-    <w:abstractNumId w:val="13"/>
+    <w:abstractNumId w:val="14"/>
   </w:num>
   <w:num w:numId="2" w16cid:durableId="1929843129">
-    <w:abstractNumId w:val="15"/>
+    <w:abstractNumId w:val="17"/>
   </w:num>
   <w:num w:numId="3" w16cid:durableId="942885348">
     <w:abstractNumId w:val="2"/>
@@ -5032,10 +6149,10 @@
     <w:abstractNumId w:val="6"/>
   </w:num>
   <w:num w:numId="6" w16cid:durableId="1874879707">
-    <w:abstractNumId w:val="20"/>
+    <w:abstractNumId w:val="22"/>
   </w:num>
   <w:num w:numId="7" w16cid:durableId="146553645">
-    <w:abstractNumId w:val="21"/>
+    <w:abstractNumId w:val="24"/>
   </w:num>
   <w:num w:numId="8" w16cid:durableId="1988588802">
     <w:abstractNumId w:val="10"/>
@@ -5044,7 +6161,7 @@
     <w:abstractNumId w:val="9"/>
   </w:num>
   <w:num w:numId="10" w16cid:durableId="1340306166">
-    <w:abstractNumId w:val="12"/>
+    <w:abstractNumId w:val="13"/>
   </w:num>
   <w:num w:numId="11" w16cid:durableId="755128719">
     <w:abstractNumId w:val="11"/>
@@ -5053,13 +6170,13 @@
     <w:abstractNumId w:val="4"/>
   </w:num>
   <w:num w:numId="13" w16cid:durableId="94061424">
-    <w:abstractNumId w:val="19"/>
+    <w:abstractNumId w:val="21"/>
   </w:num>
   <w:num w:numId="14" w16cid:durableId="1349597296">
-    <w:abstractNumId w:val="14"/>
+    <w:abstractNumId w:val="16"/>
   </w:num>
   <w:num w:numId="15" w16cid:durableId="16276556">
-    <w:abstractNumId w:val="16"/>
+    <w:abstractNumId w:val="18"/>
   </w:num>
   <w:num w:numId="16" w16cid:durableId="215317636">
     <w:abstractNumId w:val="3"/>
@@ -5071,16 +6188,28 @@
     <w:abstractNumId w:val="1"/>
   </w:num>
   <w:num w:numId="19" w16cid:durableId="2062555291">
-    <w:abstractNumId w:val="18"/>
+    <w:abstractNumId w:val="20"/>
   </w:num>
   <w:num w:numId="20" w16cid:durableId="869033799">
     <w:abstractNumId w:val="5"/>
   </w:num>
   <w:num w:numId="21" w16cid:durableId="312027235">
-    <w:abstractNumId w:val="17"/>
+    <w:abstractNumId w:val="19"/>
   </w:num>
   <w:num w:numId="22" w16cid:durableId="1070926155">
     <w:abstractNumId w:val="8"/>
+  </w:num>
+  <w:num w:numId="23" w16cid:durableId="1100494474">
+    <w:abstractNumId w:val="25"/>
+  </w:num>
+  <w:num w:numId="24" w16cid:durableId="1199976295">
+    <w:abstractNumId w:val="12"/>
+  </w:num>
+  <w:num w:numId="25" w16cid:durableId="2088065165">
+    <w:abstractNumId w:val="15"/>
+  </w:num>
+  <w:num w:numId="26" w16cid:durableId="1427263984">
+    <w:abstractNumId w:val="23"/>
   </w:num>
 </w:numbering>
 </file>
@@ -5691,6 +6820,7 @@
   <w:style w:type="character" w:default="1" w:styleId="DefaultParagraphFont">
     <w:name w:val="Default Paragraph Font"/>
     <w:uiPriority w:val="1"/>
+    <w:semiHidden/>
     <w:unhideWhenUsed/>
   </w:style>
   <w:style w:type="table" w:default="1" w:styleId="TableNormal">
@@ -6017,6 +7147,41 @@
       <w:spacing w:val="5"/>
     </w:rPr>
   </w:style>
+  <w:style w:type="character" w:styleId="Strong">
+    <w:name w:val="Strong"/>
+    <w:basedOn w:val="DefaultParagraphFont"/>
+    <w:uiPriority w:val="22"/>
+    <w:qFormat/>
+    <w:rsid w:val="00CF4556"/>
+    <w:rPr>
+      <w:b/>
+      <w:bCs/>
+    </w:rPr>
+  </w:style>
+  <w:style w:type="character" w:customStyle="1" w:styleId="apple-converted-space">
+    <w:name w:val="apple-converted-space"/>
+    <w:basedOn w:val="DefaultParagraphFont"/>
+    <w:rsid w:val="004A3AB1"/>
+  </w:style>
+  <w:style w:type="paragraph" w:styleId="NormalWeb">
+    <w:name w:val="Normal (Web)"/>
+    <w:basedOn w:val="Normal"/>
+    <w:uiPriority w:val="99"/>
+    <w:semiHidden/>
+    <w:unhideWhenUsed/>
+    <w:rsid w:val="009C3D0C"/>
+    <w:pPr>
+      <w:spacing w:before="100" w:beforeAutospacing="1" w:after="100" w:afterAutospacing="1" w:line="240" w:lineRule="auto"/>
+    </w:pPr>
+    <w:rPr>
+      <w:rFonts w:ascii="Times New Roman" w:eastAsia="Times New Roman" w:hAnsi="Times New Roman" w:cs="Times New Roman"/>
+      <w:kern w:val="0"/>
+      <w:sz w:val="24"/>
+      <w:szCs w:val="24"/>
+      <w:lang w:val="en-US"/>
+      <w14:ligatures w14:val="none"/>
+    </w:rPr>
+  </w:style>
 </w:styles>
 </file>
 

</xml_diff>

<commit_message>
updated for the 2 min pitch
</commit_message>
<xml_diff>
--- a/Presentation cheat sheet.docx
+++ b/Presentation cheat sheet.docx
@@ -169,7 +169,7 @@
           <w:lang w:val="en-AU"/>
         </w:rPr>
         <w:pict w14:anchorId="6A9D82FB">
-          <v:rect id="_x0000_i1030" alt="" style="width:451.15pt;height:.05pt;mso-width-percent:0;mso-height-percent:0;mso-width-percent:0;mso-height-percent:0" o:hrpct="964" o:hralign="center" o:hrstd="t" o:hr="t" fillcolor="#a0a0a0" stroked="f"/>
+          <v:rect id="_x0000_i1031" alt="" style="width:435.25pt;height:.05pt;mso-width-percent:0;mso-height-percent:0;mso-width-percent:0;mso-height-percent:0" o:hrpct="930" o:hralign="center" o:hrstd="t" o:hr="t" fillcolor="#a0a0a0" stroked="f"/>
         </w:pict>
       </w:r>
     </w:p>
@@ -399,14 +399,7 @@
           <w:rStyle w:val="Strong"/>
           <w:color w:val="000000"/>
         </w:rPr>
-        <w:t>Inception v3</w:t>
-      </w:r>
-      <w:r>
-        <w:rPr>
-          <w:rStyle w:val="Strong"/>
-          <w:color w:val="000000"/>
-        </w:rPr>
-        <w:t>:</w:t>
+        <w:t>Inception v3:</w:t>
       </w:r>
     </w:p>
     <w:p>
@@ -480,7 +473,13 @@
           <w:lang w:val="en-US"/>
           <w14:ligatures w14:val="none"/>
         </w:rPr>
-        <w:t>I</w:t>
+        <w:t>Inception modules analyze the input at multiple scales simultaneously by applying various filter sizes (e.g., 1x1, 3x3, 5x5) in parallel.</w:t>
+      </w:r>
+      <w:r>
+        <w:rPr>
+          <w:lang w:val="en-US"/>
+        </w:rPr>
+        <w:t xml:space="preserve"> </w:t>
       </w:r>
       <w:r>
         <w:rPr>
@@ -489,21 +488,6 @@
           <w:lang w:val="en-US"/>
           <w14:ligatures w14:val="none"/>
         </w:rPr>
-        <w:t>nception modules analyze the input at multiple scales simultaneously by applying various filter sizes (e.g., 1x1, 3x3, 5x5) in parallel.</w:t>
-      </w:r>
-      <w:r>
-        <w:rPr>
-          <w:lang w:val="en-US"/>
-        </w:rPr>
-        <w:t xml:space="preserve"> </w:t>
-      </w:r>
-      <w:r>
-        <w:rPr>
-          <w:rFonts w:eastAsia="Times New Roman" w:cs="Times New Roman"/>
-          <w:kern w:val="0"/>
-          <w:lang w:val="en-US"/>
-          <w14:ligatures w14:val="none"/>
-        </w:rPr>
         <w:t>This makes it particularly powerful for tasks with diverse patterns or textures in the image data.</w:t>
       </w:r>
     </w:p>
@@ -523,7 +507,7 @@
           <w:lang w:val="en-AU"/>
         </w:rPr>
         <w:pict w14:anchorId="37B6BFC9">
-          <v:rect id="_x0000_i1029" alt="" style="width:451.15pt;height:.05pt;mso-width-percent:0;mso-height-percent:0;mso-width-percent:0;mso-height-percent:0" o:hrpct="964" o:hralign="center" o:hrstd="t" o:hr="t" fillcolor="#a0a0a0" stroked="f"/>
+          <v:rect id="_x0000_i1030" alt="" style="width:435.25pt;height:.05pt;mso-width-percent:0;mso-height-percent:0;mso-width-percent:0;mso-height-percent:0" o:hrpct="930" o:hralign="center" o:hrstd="t" o:hr="t" fillcolor="#a0a0a0" stroked="f"/>
         </w:pict>
       </w:r>
     </w:p>
@@ -776,27 +760,13 @@
         <w:rPr>
           <w:lang w:val="en-AU"/>
         </w:rPr>
-        <w:t xml:space="preserve"> blocks) while keeping others frozen to retain pre-trained </w:t>
-      </w:r>
-      <w:proofErr w:type="gramStart"/>
-      <w:r>
-        <w:rPr>
-          <w:lang w:val="en-AU"/>
-        </w:rPr>
-        <w:t>features</w:t>
-      </w:r>
-      <w:r>
-        <w:rPr>
-          <w:lang w:val="en-AU"/>
-        </w:rPr>
-        <w:t>, but</w:t>
-      </w:r>
-      <w:proofErr w:type="gramEnd"/>
-      <w:r>
-        <w:rPr>
-          <w:lang w:val="en-AU"/>
-        </w:rPr>
-        <w:t xml:space="preserve"> didn’t get the output we expected</w:t>
+        <w:t xml:space="preserve"> blocks) while keeping others frozen to retain pre-trained features</w:t>
+      </w:r>
+      <w:r>
+        <w:rPr>
+          <w:lang w:val="en-AU"/>
+        </w:rPr>
+        <w:t>, but didn’t get the output we expected</w:t>
       </w:r>
       <w:r>
         <w:rPr>
@@ -930,7 +900,7 @@
           <w:lang w:val="en-AU"/>
         </w:rPr>
         <w:pict w14:anchorId="78E84B5F">
-          <v:rect id="_x0000_i1028" alt="" style="width:451.15pt;height:.05pt;mso-width-percent:0;mso-height-percent:0;mso-width-percent:0;mso-height-percent:0" o:hrpct="964" o:hralign="center" o:hrstd="t" o:hr="t" fillcolor="#a0a0a0" stroked="f"/>
+          <v:rect id="_x0000_i1029" alt="" style="width:435.25pt;height:.05pt;mso-width-percent:0;mso-height-percent:0;mso-width-percent:0;mso-height-percent:0" o:hrpct="930" o:hralign="center" o:hrstd="t" o:hr="t" fillcolor="#a0a0a0" stroked="f"/>
         </w:pict>
       </w:r>
     </w:p>
@@ -1025,19 +995,7 @@
         <w:rPr>
           <w:color w:val="000000"/>
         </w:rPr>
-        <w:t>, especially deeper versions like ResNet-50 or ResNet-101, can be computationally intensive. Inception v3 provides a more balanced approach between depth and efficiency</w:t>
-      </w:r>
-      <w:r>
-        <w:rPr>
-          <w:color w:val="000000"/>
-        </w:rPr>
-        <w:t xml:space="preserve">. </w:t>
-      </w:r>
-      <w:r>
-        <w:rPr>
-          <w:color w:val="000000"/>
-        </w:rPr>
-        <w:t xml:space="preserve">This makes </w:t>
+        <w:t xml:space="preserve">, especially deeper versions like ResNet-50 or ResNet-101, can be computationally intensive. Inception v3 provides a more balanced approach between depth and efficiency. This makes </w:t>
       </w:r>
       <w:r>
         <w:rPr>
@@ -2080,7 +2038,7 @@
           <w:lang w:val="en-AU"/>
         </w:rPr>
         <w:pict w14:anchorId="02A0750D">
-          <v:rect id="_x0000_i1027" alt="" style="width:451.15pt;height:.05pt;mso-width-percent:0;mso-height-percent:0;mso-width-percent:0;mso-height-percent:0" o:hrpct="964" o:hralign="center" o:hrstd="t" o:hr="t" fillcolor="#a0a0a0" stroked="f"/>
+          <v:rect id="_x0000_i1028" alt="" style="width:435.25pt;height:.05pt;mso-width-percent:0;mso-height-percent:0;mso-width-percent:0;mso-height-percent:0" o:hrpct="930" o:hralign="center" o:hrstd="t" o:hr="t" fillcolor="#a0a0a0" stroked="f"/>
         </w:pict>
       </w:r>
     </w:p>
@@ -2275,7 +2233,7 @@
           <w:lang w:val="en-AU"/>
         </w:rPr>
         <w:pict w14:anchorId="60B718CF">
-          <v:rect id="_x0000_i1026" alt="" style="width:451.15pt;height:.05pt;mso-width-percent:0;mso-height-percent:0;mso-width-percent:0;mso-height-percent:0" o:hrpct="964" o:hralign="center" o:hrstd="t" o:hr="t" fillcolor="#a0a0a0" stroked="f"/>
+          <v:rect id="_x0000_i1027" alt="" style="width:435.25pt;height:.05pt;mso-width-percent:0;mso-height-percent:0;mso-width-percent:0;mso-height-percent:0" o:hrpct="930" o:hralign="center" o:hrstd="t" o:hr="t" fillcolor="#a0a0a0" stroked="f"/>
         </w:pict>
       </w:r>
     </w:p>
@@ -2394,7 +2352,7 @@
           <w:lang w:val="en-AU"/>
         </w:rPr>
         <w:pict w14:anchorId="6B3FBA08">
-          <v:rect id="_x0000_i1025" alt="" style="width:451.15pt;height:.05pt;mso-width-percent:0;mso-height-percent:0;mso-width-percent:0;mso-height-percent:0" o:hrpct="964" o:hralign="center" o:hrstd="t" o:hr="t" fillcolor="#a0a0a0" stroked="f"/>
+          <v:rect id="_x0000_i1026" alt="" style="width:435.25pt;height:.05pt;mso-width-percent:0;mso-height-percent:0;mso-width-percent:0;mso-height-percent:0" o:hrpct="930" o:hralign="center" o:hrstd="t" o:hr="t" fillcolor="#a0a0a0" stroked="f"/>
         </w:pict>
       </w:r>
     </w:p>
@@ -2478,6 +2436,518 @@
         </w:rPr>
         <w:t>Bring visual aids (e.g., graphs, examples of bird misclassifications) to make your answers more compelling.</w:t>
       </w:r>
+    </w:p>
+    <w:p>
+      <w:pPr>
+        <w:rPr>
+          <w:b/>
+          <w:bCs/>
+          <w:lang w:val="en-AU"/>
+        </w:rPr>
+      </w:pPr>
+      <w:r>
+        <w:rPr>
+          <w:b/>
+          <w:bCs/>
+          <w:noProof/>
+          <w:lang w:val="en-AU"/>
+        </w:rPr>
+        <w:pict w14:anchorId="59AF847D">
+          <v:rect id="_x0000_i1025" alt="" style="width:435.25pt;height:.05pt;mso-width-percent:0;mso-height-percent:0;mso-width-percent:0;mso-height-percent:0" o:hrpct="930" o:hralign="center" o:hrstd="t" o:hr="t" fillcolor="#a0a0a0" stroked="f"/>
+        </w:pict>
+      </w:r>
+    </w:p>
+    <w:p>
+      <w:pPr>
+        <w:rPr>
+          <w:b/>
+          <w:bCs/>
+          <w:lang w:val="en-AU"/>
+        </w:rPr>
+      </w:pPr>
+      <w:r>
+        <w:rPr>
+          <w:b/>
+          <w:bCs/>
+          <w:lang w:val="en-AU"/>
+        </w:rPr>
+        <w:t>Pitch</w:t>
+      </w:r>
+      <w:r>
+        <w:rPr>
+          <w:b/>
+          <w:bCs/>
+          <w:lang w:val="en-AU"/>
+        </w:rPr>
+        <w:t xml:space="preserve"> (~2 minutes)</w:t>
+      </w:r>
+    </w:p>
+    <w:p>
+      <w:pPr>
+        <w:rPr>
+          <w:lang w:val="en-US"/>
+        </w:rPr>
+      </w:pPr>
+      <w:r>
+        <w:rPr>
+          <w:lang w:val="en-US"/>
+        </w:rPr>
+        <w:t>Hello</w:t>
+      </w:r>
+      <w:r>
+        <w:rPr>
+          <w:lang w:val="en-US"/>
+        </w:rPr>
+        <w:t xml:space="preserve"> all and</w:t>
+      </w:r>
+      <w:r>
+        <w:rPr>
+          <w:lang w:val="en-US"/>
+        </w:rPr>
+        <w:t xml:space="preserve"> good evening, I’m here to introduce you</w:t>
+      </w:r>
+      <w:r>
+        <w:rPr>
+          <w:lang w:val="en-US"/>
+        </w:rPr>
+        <w:t xml:space="preserve"> </w:t>
+      </w:r>
+      <w:r>
+        <w:rPr>
+          <w:lang w:val="en-US"/>
+        </w:rPr>
+        <w:t>to o</w:t>
+      </w:r>
+      <w:r>
+        <w:rPr>
+          <w:lang w:val="en-US"/>
+        </w:rPr>
+        <w:t>ur project, 'Feather in Focus'</w:t>
+      </w:r>
+      <w:r>
+        <w:rPr>
+          <w:lang w:val="en-US"/>
+        </w:rPr>
+        <w:t>.</w:t>
+      </w:r>
+    </w:p>
+    <w:p>
+      <w:pPr>
+        <w:rPr>
+          <w:lang w:val="en-US"/>
+        </w:rPr>
+      </w:pPr>
+      <w:r>
+        <w:rPr>
+          <w:lang w:val="en-US"/>
+        </w:rPr>
+        <w:t xml:space="preserve">This project aims to </w:t>
+      </w:r>
+      <w:r>
+        <w:rPr>
+          <w:lang w:val="en-US"/>
+        </w:rPr>
+        <w:t xml:space="preserve">tackle the challenge of identifying bird species using image classification with deep learning. </w:t>
+      </w:r>
+      <w:r>
+        <w:rPr>
+          <w:lang w:val="en-US"/>
+        </w:rPr>
+        <w:t>W</w:t>
+      </w:r>
+      <w:r>
+        <w:rPr>
+          <w:lang w:val="en-US"/>
+        </w:rPr>
+        <w:t xml:space="preserve">e approached it by classifying 200 bird species from a dataset </w:t>
+      </w:r>
+      <w:r>
+        <w:rPr>
+          <w:lang w:val="en-US"/>
+        </w:rPr>
+        <w:t>provided</w:t>
+      </w:r>
+      <w:r>
+        <w:rPr>
+          <w:lang w:val="en-US"/>
+        </w:rPr>
+        <w:t xml:space="preserve"> by Kaggle.</w:t>
+      </w:r>
+    </w:p>
+    <w:p>
+      <w:pPr>
+        <w:rPr>
+          <w:lang w:val="en-US"/>
+        </w:rPr>
+      </w:pPr>
+      <w:r>
+        <w:rPr>
+          <w:lang w:val="en-US"/>
+        </w:rPr>
+        <w:t>For d</w:t>
+      </w:r>
+      <w:r>
+        <w:rPr>
+          <w:lang w:val="en-US"/>
+        </w:rPr>
+        <w:t>ataset and preprocessing</w:t>
+      </w:r>
+      <w:r>
+        <w:rPr>
+          <w:lang w:val="en-US"/>
+        </w:rPr>
+        <w:t>, w</w:t>
+      </w:r>
+      <w:r>
+        <w:rPr>
+          <w:lang w:val="en-US"/>
+        </w:rPr>
+        <w:t xml:space="preserve">e worked with 3,926 labeled training images and 4,000 test images, noting the dataset's significant class imbalance. </w:t>
+      </w:r>
+    </w:p>
+    <w:p>
+      <w:pPr>
+        <w:rPr>
+          <w:lang w:val="en-US"/>
+        </w:rPr>
+      </w:pPr>
+      <w:r>
+        <w:rPr>
+          <w:lang w:val="en-US"/>
+        </w:rPr>
+        <w:t>To address this, we applied preprocessing steps like resizing, normalizing, and augmenting images through transformations such as rotation and color jitter. A weighted random sampler was also used to mitigate class imbalance.</w:t>
+      </w:r>
+    </w:p>
+    <w:p>
+      <w:pPr>
+        <w:rPr>
+          <w:lang w:val="en-US"/>
+        </w:rPr>
+      </w:pPr>
+      <w:r>
+        <w:rPr>
+          <w:lang w:val="en-US"/>
+        </w:rPr>
+        <w:t>We split the training images into a train and validation set to 80% and 20% respectively to get validation accuracy scores before making predictions on the test set.</w:t>
+      </w:r>
+    </w:p>
+    <w:p>
+      <w:pPr>
+        <w:rPr>
+          <w:lang w:val="en-US"/>
+        </w:rPr>
+      </w:pPr>
+      <w:r>
+        <w:rPr>
+          <w:lang w:val="en-US"/>
+        </w:rPr>
+        <w:t>For our m</w:t>
+      </w:r>
+      <w:r>
+        <w:rPr>
+          <w:lang w:val="en-US"/>
+        </w:rPr>
+        <w:t>ethodology</w:t>
+      </w:r>
+      <w:r>
+        <w:rPr>
+          <w:lang w:val="en-US"/>
+        </w:rPr>
+        <w:t xml:space="preserve">, </w:t>
+      </w:r>
+      <w:r>
+        <w:rPr>
+          <w:lang w:val="en-US"/>
+        </w:rPr>
+        <w:t>w</w:t>
+      </w:r>
+      <w:r>
+        <w:rPr>
+          <w:lang w:val="en-US"/>
+        </w:rPr>
+        <w:t xml:space="preserve">e started with a simple Convolutional Neural Network (CNN) and </w:t>
+      </w:r>
+      <w:r>
+        <w:rPr>
+          <w:lang w:val="en-US"/>
+        </w:rPr>
+        <w:t xml:space="preserve">we went up to </w:t>
+      </w:r>
+      <w:r>
+        <w:rPr>
+          <w:lang w:val="en-US"/>
+        </w:rPr>
+        <w:t>advanced pre-trained models like ResNet-18</w:t>
+      </w:r>
+      <w:r>
+        <w:rPr>
+          <w:lang w:val="en-US"/>
+        </w:rPr>
+        <w:t>, ResNet50,</w:t>
+      </w:r>
+      <w:r>
+        <w:rPr>
+          <w:lang w:val="en-US"/>
+        </w:rPr>
+        <w:t xml:space="preserve"> and Inception-v3 to improve </w:t>
+      </w:r>
+      <w:r>
+        <w:rPr>
+          <w:lang w:val="en-US"/>
+        </w:rPr>
+        <w:t xml:space="preserve">the </w:t>
+      </w:r>
+      <w:r>
+        <w:rPr>
+          <w:lang w:val="en-US"/>
+        </w:rPr>
+        <w:t xml:space="preserve">accuracy </w:t>
+      </w:r>
+      <w:r>
+        <w:rPr>
+          <w:lang w:val="en-US"/>
+        </w:rPr>
+        <w:t>that was very poor using a CNN model.</w:t>
+      </w:r>
+    </w:p>
+    <w:p>
+      <w:pPr>
+        <w:rPr>
+          <w:lang w:val="en-US"/>
+        </w:rPr>
+      </w:pPr>
+      <w:r>
+        <w:rPr>
+          <w:lang w:val="en-US"/>
+        </w:rPr>
+        <w:t>A</w:t>
+      </w:r>
+      <w:r>
+        <w:rPr>
+          <w:lang w:val="en-US"/>
+        </w:rPr>
+        <w:t>lso u</w:t>
+      </w:r>
+      <w:r>
+        <w:rPr>
+          <w:lang w:val="en-US"/>
+        </w:rPr>
+        <w:t xml:space="preserve">sing a grid search, we </w:t>
+      </w:r>
+      <w:r>
+        <w:rPr>
+          <w:lang w:val="en-US"/>
+        </w:rPr>
+        <w:t>found the best hyperparameters for</w:t>
+      </w:r>
+      <w:r>
+        <w:rPr>
+          <w:lang w:val="en-US"/>
+        </w:rPr>
+        <w:t xml:space="preserve"> optimizers, learning rates, weight decay values, and batch size</w:t>
+      </w:r>
+      <w:r>
+        <w:rPr>
+          <w:lang w:val="en-US"/>
+        </w:rPr>
+        <w:t>.</w:t>
+      </w:r>
+    </w:p>
+    <w:p>
+      <w:pPr>
+        <w:rPr>
+          <w:lang w:val="en-US"/>
+        </w:rPr>
+      </w:pPr>
+      <w:r>
+        <w:rPr>
+          <w:lang w:val="en-US"/>
+        </w:rPr>
+        <w:t xml:space="preserve">The best model and hyperparameters we used </w:t>
+      </w:r>
+      <w:proofErr w:type="gramStart"/>
+      <w:r>
+        <w:rPr>
+          <w:lang w:val="en-US"/>
+        </w:rPr>
+        <w:t>was</w:t>
+      </w:r>
+      <w:proofErr w:type="gramEnd"/>
+      <w:r>
+        <w:rPr>
+          <w:lang w:val="en-US"/>
+        </w:rPr>
+        <w:t xml:space="preserve"> the pre-trained </w:t>
+      </w:r>
+      <w:r>
+        <w:rPr>
+          <w:lang w:val="en-US"/>
+        </w:rPr>
+        <w:t xml:space="preserve">Inception-v3 paired with the Adam optimizer </w:t>
+      </w:r>
+      <w:r>
+        <w:rPr>
+          <w:lang w:val="en-US"/>
+        </w:rPr>
+        <w:t xml:space="preserve">with a </w:t>
+      </w:r>
+      <w:r>
+        <w:rPr>
+          <w:lang w:val="en-US"/>
+        </w:rPr>
+        <w:t>weight decay</w:t>
+      </w:r>
+      <w:r>
+        <w:rPr>
+          <w:lang w:val="en-US"/>
+        </w:rPr>
+        <w:t xml:space="preserve"> of </w:t>
+      </w:r>
+      <w:r>
+        <w:rPr>
+          <w:lang w:val="en-US"/>
+        </w:rPr>
+        <w:t>0.001</w:t>
+      </w:r>
+      <w:r>
+        <w:rPr>
+          <w:lang w:val="en-US"/>
+        </w:rPr>
+        <w:t xml:space="preserve"> and a small</w:t>
+      </w:r>
+      <w:r>
+        <w:rPr>
+          <w:lang w:val="en-US"/>
+        </w:rPr>
+        <w:t xml:space="preserve"> learning rate</w:t>
+      </w:r>
+      <w:r>
+        <w:rPr>
+          <w:lang w:val="en-US"/>
+        </w:rPr>
+        <w:t xml:space="preserve"> of </w:t>
+      </w:r>
+      <w:r>
+        <w:rPr>
+          <w:lang w:val="en-US"/>
+        </w:rPr>
+        <w:t>0.0001</w:t>
+      </w:r>
+      <w:r>
+        <w:rPr>
+          <w:lang w:val="en-US"/>
+        </w:rPr>
+        <w:t>. This</w:t>
+      </w:r>
+      <w:r>
+        <w:rPr>
+          <w:lang w:val="en-US"/>
+        </w:rPr>
+        <w:t xml:space="preserve"> delivered the best performance, achieving a test accuracy of 60.73%. </w:t>
+      </w:r>
+    </w:p>
+    <w:p>
+      <w:pPr>
+        <w:rPr>
+          <w:lang w:val="en-US"/>
+        </w:rPr>
+      </w:pPr>
+      <w:r>
+        <w:rPr>
+          <w:lang w:val="en-US"/>
+        </w:rPr>
+        <w:t xml:space="preserve">While this is promising, we observed that test accuracy lagged 6-8% behind training accuracy, </w:t>
+      </w:r>
+      <w:r>
+        <w:rPr>
+          <w:lang w:val="en-US"/>
+        </w:rPr>
+        <w:t>which highlights</w:t>
+      </w:r>
+      <w:r>
+        <w:rPr>
+          <w:lang w:val="en-US"/>
+        </w:rPr>
+        <w:t xml:space="preserve"> overfitting challenges.</w:t>
+      </w:r>
+    </w:p>
+    <w:p>
+      <w:pPr>
+        <w:rPr>
+          <w:lang w:val="en-US"/>
+        </w:rPr>
+      </w:pPr>
+      <w:r>
+        <w:rPr>
+          <w:lang w:val="en-US"/>
+        </w:rPr>
+        <w:t xml:space="preserve">Additionally, we </w:t>
+      </w:r>
+      <w:r>
+        <w:rPr>
+          <w:lang w:val="en-US"/>
+        </w:rPr>
+        <w:t xml:space="preserve">applied LIME, a model-agnostic interpretability tool, to explain the predictions of our models. It provided insights into classification accuracy at different levels and demonstrated how </w:t>
+      </w:r>
+      <w:r>
+        <w:rPr>
+          <w:lang w:val="en-US"/>
+        </w:rPr>
+        <w:t>the model</w:t>
+      </w:r>
+      <w:r>
+        <w:rPr>
+          <w:lang w:val="en-US"/>
+        </w:rPr>
+        <w:t xml:space="preserve"> with Inception-v3 improved prediction precision.</w:t>
+      </w:r>
+    </w:p>
+    <w:p>
+      <w:pPr>
+        <w:rPr>
+          <w:lang w:val="en-US"/>
+        </w:rPr>
+      </w:pPr>
+      <w:r>
+        <w:rPr>
+          <w:lang w:val="en-US"/>
+        </w:rPr>
+        <w:t xml:space="preserve">In conclusion, </w:t>
+      </w:r>
+      <w:r>
+        <w:rPr>
+          <w:lang w:val="en-US"/>
+        </w:rPr>
+        <w:t>we faced challenges like limited data and GPU constraints, our results show the potential of using transfer learning for bird species classification. Moving forward, we aim to expand the dataset for better generalization and explore more powerful architectures to further enhance accuracy.</w:t>
+      </w:r>
+    </w:p>
+    <w:p>
+      <w:pPr>
+        <w:rPr>
+          <w:lang w:val="en-US"/>
+        </w:rPr>
+      </w:pPr>
+      <w:r>
+        <w:rPr>
+          <w:lang w:val="en-US"/>
+        </w:rPr>
+        <w:t>Thank you for listening! We’d be happy to answer any questions</w:t>
+      </w:r>
+      <w:r>
+        <w:rPr>
+          <w:lang w:val="en-US"/>
+        </w:rPr>
+        <w:t xml:space="preserve"> that you may have.</w:t>
+      </w:r>
+    </w:p>
+    <w:p>
+      <w:pPr>
+        <w:rPr>
+          <w:b/>
+          <w:bCs/>
+          <w:lang w:val="en-AU"/>
+        </w:rPr>
+      </w:pPr>
     </w:p>
     <w:sectPr>
       <w:pgSz w:w="11906" w:h="16838"/>
@@ -6820,7 +7290,6 @@
   <w:style w:type="character" w:default="1" w:styleId="DefaultParagraphFont">
     <w:name w:val="Default Paragraph Font"/>
     <w:uiPriority w:val="1"/>
-    <w:semiHidden/>
     <w:unhideWhenUsed/>
   </w:style>
   <w:style w:type="table" w:default="1" w:styleId="TableNormal">

</xml_diff>